<commit_message>
Wrote 3 use cases
</commit_message>
<xml_diff>
--- a/project description.docx
+++ b/project description.docx
@@ -1,6 +1,6 @@
 
 <file path=word/document.xml><?xml version="1.0" encoding="utf-8"?>
-<w:document xmlns:wpc="http://schemas.microsoft.com/office/word/2010/wordprocessingCanvas" xmlns:cx="http://schemas.microsoft.com/office/drawing/2014/chartex" xmlns:cx1="http://schemas.microsoft.com/office/drawing/2015/9/8/chartex" xmlns:cx2="http://schemas.microsoft.com/office/drawing/2015/10/21/chartex" xmlns:cx3="http://schemas.microsoft.com/office/drawing/2016/5/9/chartex" xmlns:cx4="http://schemas.microsoft.com/office/drawing/2016/5/10/chartex" xmlns:cx5="http://schemas.microsoft.com/office/drawing/2016/5/11/chartex" xmlns:cx6="http://schemas.microsoft.com/office/drawing/2016/5/12/chartex" xmlns:cx7="http://schemas.microsoft.com/office/drawing/2016/5/13/chartex" xmlns:cx8="http://schemas.microsoft.com/office/drawing/2016/5/14/chartex" xmlns:mc="http://schemas.openxmlformats.org/markup-compatibility/2006" xmlns:aink="http://schemas.microsoft.com/office/drawing/2016/ink" xmlns:am3d="http://schemas.microsoft.com/office/drawing/2017/model3d" xmlns:o="urn:schemas-microsoft-com:office:office" xmlns:oel="http://schemas.microsoft.com/office/2019/extlst" xmlns:r="http://schemas.openxmlformats.org/officeDocument/2006/relationships" xmlns:m="http://schemas.openxmlformats.org/officeDocument/2006/math" xmlns:v="urn:schemas-microsoft-com:vml" xmlns:wp14="http://schemas.microsoft.com/office/word/2010/wordprocessingDrawing" xmlns:wp="http://schemas.openxmlformats.org/drawingml/2006/wordprocessingDrawing" xmlns:w10="urn:schemas-microsoft-com:office:word" xmlns:w="http://schemas.openxmlformats.org/wordprocessingml/2006/main" xmlns:w14="http://schemas.microsoft.com/office/word/2010/wordml" xmlns:w15="http://schemas.microsoft.com/office/word/2012/wordml" xmlns:w16cex="http://schemas.microsoft.com/office/word/2018/wordml/cex" xmlns:w16cid="http://schemas.microsoft.com/office/word/2016/wordml/cid" xmlns:w16="http://schemas.microsoft.com/office/word/2018/wordml" xmlns:w16du="http://schemas.microsoft.com/office/word/2023/wordml/word16du" xmlns:w16sdtdh="http://schemas.microsoft.com/office/word/2020/wordml/sdtdatahash" xmlns:w16sdtfl="http://schemas.microsoft.com/office/word/2024/wordml/sdtformatlock" xmlns:w16se="http://schemas.microsoft.com/office/word/2015/wordml/symex" xmlns:wpg="http://schemas.microsoft.com/office/word/2010/wordprocessingGroup" xmlns:wpi="http://schemas.microsoft.com/office/word/2010/wordprocessingInk" xmlns:wne="http://schemas.microsoft.com/office/word/2006/wordml" xmlns:wps="http://schemas.microsoft.com/office/word/2010/wordprocessingShape" mc:Ignorable="w14 w15 w16se w16cid w16 w16cex w16sdtdh w16sdtfl w16du wp14">
+<w:document xmlns:wpc="http://schemas.microsoft.com/office/word/2010/wordprocessingCanvas" xmlns:cx="http://schemas.microsoft.com/office/drawing/2014/chartex" xmlns:mc="http://schemas.openxmlformats.org/markup-compatibility/2006" xmlns:o="urn:schemas-microsoft-com:office:office" xmlns:r="http://schemas.openxmlformats.org/officeDocument/2006/relationships" xmlns:m="http://schemas.openxmlformats.org/officeDocument/2006/math" xmlns:v="urn:schemas-microsoft-com:vml" xmlns:wp14="http://schemas.microsoft.com/office/word/2010/wordprocessingDrawing" xmlns:wp="http://schemas.openxmlformats.org/drawingml/2006/wordprocessingDrawing" xmlns:w10="urn:schemas-microsoft-com:office:word" xmlns:w="http://schemas.openxmlformats.org/wordprocessingml/2006/main" xmlns:w14="http://schemas.microsoft.com/office/word/2010/wordml" xmlns:w15="http://schemas.microsoft.com/office/word/2012/wordml" xmlns:w16se="http://schemas.microsoft.com/office/word/2015/wordml/symex" xmlns:wpg="http://schemas.microsoft.com/office/word/2010/wordprocessingGroup" xmlns:wpi="http://schemas.microsoft.com/office/word/2010/wordprocessingInk" xmlns:wne="http://schemas.microsoft.com/office/word/2006/wordml" xmlns:wps="http://schemas.microsoft.com/office/word/2010/wordprocessingShape" mc:Ignorable="w14 w15 w16se wp14">
   <w:body>
     <w:p>
       <w:pPr>
@@ -131,7 +131,6 @@
     </w:p>
     <w:p>
       <w:r>
-        <w:lastRenderedPageBreak/>
         <w:t>d)</w:t>
       </w:r>
       <w:r>
@@ -141,6 +140,7 @@
     </w:p>
     <w:p>
       <w:r>
+        <w:lastRenderedPageBreak/>
         <w:t xml:space="preserve">Επιπλέον μπορεί να φιλτράρει, να εξάγει ή να ενημερώσει δεδομένα μέσω του </w:t>
       </w:r>
       <w:proofErr w:type="spellStart"/>
@@ -346,118 +346,118 @@
         </w:rPr>
       </w:pPr>
       <w:r>
+        <w:t xml:space="preserve">Ο </w:t>
+      </w:r>
+      <w:r>
+        <w:rPr>
+          <w:lang w:val="en-US"/>
+        </w:rPr>
+        <w:t>Gym</w:t>
+      </w:r>
+      <w:r>
+        <w:t xml:space="preserve"> </w:t>
+      </w:r>
+      <w:r>
+        <w:rPr>
+          <w:lang w:val="en-US"/>
+        </w:rPr>
+        <w:t>Client</w:t>
+      </w:r>
+      <w:r>
+        <w:t xml:space="preserve"> </w:t>
+      </w:r>
+      <w:r>
+        <w:t>συμπληρώνει τον τρόπο επικοινωνίας που επιθυμεί.</w:t>
+      </w:r>
+    </w:p>
+    <w:p>
+      <w:pPr>
+        <w:pStyle w:val="a6"/>
+        <w:numPr>
+          <w:ilvl w:val="0"/>
+          <w:numId w:val="1"/>
+        </w:numPr>
+        <w:rPr>
+          <w:b/>
+          <w:bCs/>
+        </w:rPr>
+      </w:pPr>
+      <w:r>
+        <w:t xml:space="preserve">Ο </w:t>
+      </w:r>
+      <w:r>
+        <w:rPr>
+          <w:lang w:val="en-US"/>
+        </w:rPr>
+        <w:t>Gym</w:t>
+      </w:r>
+      <w:r>
+        <w:t xml:space="preserve"> </w:t>
+      </w:r>
+      <w:r>
+        <w:rPr>
+          <w:lang w:val="en-US"/>
+        </w:rPr>
+        <w:t>Client</w:t>
+      </w:r>
+      <w:r>
+        <w:t xml:space="preserve"> </w:t>
+      </w:r>
+      <w:r>
+        <w:t>συμπληρώνει την διεύθυνση κατοικίας του.</w:t>
+      </w:r>
+    </w:p>
+    <w:p>
+      <w:pPr>
+        <w:pStyle w:val="a6"/>
+        <w:numPr>
+          <w:ilvl w:val="0"/>
+          <w:numId w:val="1"/>
+        </w:numPr>
+        <w:rPr>
+          <w:b/>
+          <w:bCs/>
+        </w:rPr>
+      </w:pPr>
+      <w:r>
+        <w:t xml:space="preserve">Ο </w:t>
+      </w:r>
+      <w:r>
+        <w:rPr>
+          <w:lang w:val="en-US"/>
+        </w:rPr>
+        <w:t>Gym</w:t>
+      </w:r>
+      <w:r>
+        <w:t xml:space="preserve"> </w:t>
+      </w:r>
+      <w:r>
+        <w:rPr>
+          <w:lang w:val="en-US"/>
+        </w:rPr>
+        <w:t>Client</w:t>
+      </w:r>
+      <w:r>
+        <w:t xml:space="preserve"> </w:t>
+      </w:r>
+      <w:r>
+        <w:t>συμπληρώνει το χωρίο επιλογής φύλου.</w:t>
+      </w:r>
+    </w:p>
+    <w:p>
+      <w:pPr>
+        <w:pStyle w:val="a6"/>
+        <w:numPr>
+          <w:ilvl w:val="0"/>
+          <w:numId w:val="1"/>
+        </w:numPr>
+        <w:rPr>
+          <w:b/>
+          <w:bCs/>
+        </w:rPr>
+      </w:pPr>
+      <w:r>
         <w:lastRenderedPageBreak/>
-        <w:t xml:space="preserve">Ο </w:t>
-      </w:r>
-      <w:r>
-        <w:rPr>
-          <w:lang w:val="en-US"/>
-        </w:rPr>
-        <w:t>Gym</w:t>
-      </w:r>
-      <w:r>
-        <w:t xml:space="preserve"> </w:t>
-      </w:r>
-      <w:r>
-        <w:rPr>
-          <w:lang w:val="en-US"/>
-        </w:rPr>
-        <w:t>Client</w:t>
-      </w:r>
-      <w:r>
-        <w:t xml:space="preserve"> </w:t>
-      </w:r>
-      <w:r>
-        <w:t>συμπληρώνει τον τρόπο επικοινωνίας που επιθυμεί.</w:t>
-      </w:r>
-    </w:p>
-    <w:p>
-      <w:pPr>
-        <w:pStyle w:val="a6"/>
-        <w:numPr>
-          <w:ilvl w:val="0"/>
-          <w:numId w:val="1"/>
-        </w:numPr>
-        <w:rPr>
-          <w:b/>
-          <w:bCs/>
-        </w:rPr>
-      </w:pPr>
-      <w:r>
-        <w:t xml:space="preserve">Ο </w:t>
-      </w:r>
-      <w:r>
-        <w:rPr>
-          <w:lang w:val="en-US"/>
-        </w:rPr>
-        <w:t>Gym</w:t>
-      </w:r>
-      <w:r>
-        <w:t xml:space="preserve"> </w:t>
-      </w:r>
-      <w:r>
-        <w:rPr>
-          <w:lang w:val="en-US"/>
-        </w:rPr>
-        <w:t>Client</w:t>
-      </w:r>
-      <w:r>
-        <w:t xml:space="preserve"> </w:t>
-      </w:r>
-      <w:r>
-        <w:t>συμπληρώνει την διεύθυνση κατοικίας του.</w:t>
-      </w:r>
-    </w:p>
-    <w:p>
-      <w:pPr>
-        <w:pStyle w:val="a6"/>
-        <w:numPr>
-          <w:ilvl w:val="0"/>
-          <w:numId w:val="1"/>
-        </w:numPr>
-        <w:rPr>
-          <w:b/>
-          <w:bCs/>
-        </w:rPr>
-      </w:pPr>
-      <w:r>
-        <w:t xml:space="preserve">Ο </w:t>
-      </w:r>
-      <w:r>
-        <w:rPr>
-          <w:lang w:val="en-US"/>
-        </w:rPr>
-        <w:t>Gym</w:t>
-      </w:r>
-      <w:r>
-        <w:t xml:space="preserve"> </w:t>
-      </w:r>
-      <w:r>
-        <w:rPr>
-          <w:lang w:val="en-US"/>
-        </w:rPr>
-        <w:t>Client</w:t>
-      </w:r>
-      <w:r>
-        <w:t xml:space="preserve"> </w:t>
-      </w:r>
-      <w:r>
-        <w:t>συμπληρώνει το χωρίο επιλογής φύλου.</w:t>
-      </w:r>
-    </w:p>
-    <w:p>
-      <w:pPr>
-        <w:pStyle w:val="a6"/>
-        <w:numPr>
-          <w:ilvl w:val="0"/>
-          <w:numId w:val="1"/>
-        </w:numPr>
-        <w:rPr>
-          <w:b/>
-          <w:bCs/>
-        </w:rPr>
-      </w:pPr>
-      <w:r>
         <w:t xml:space="preserve">Ο </w:t>
       </w:r>
       <w:r>
@@ -1165,31 +1165,31 @@
         </w:numPr>
       </w:pPr>
       <w:r>
+        <w:t>Τέλος, πατάει το κουμπί της αποθήκευσης και αποθηκεύονται οι πληροφορίες.</w:t>
+      </w:r>
+    </w:p>
+    <w:p>
+      <w:r>
+        <w:rPr>
+          <w:b/>
+          <w:bCs/>
+        </w:rPr>
+        <w:t xml:space="preserve"> Εναλλακτική Ροή 1</w:t>
+      </w:r>
+      <w:r>
+        <w:t>.</w:t>
+      </w:r>
+    </w:p>
+    <w:p>
+      <w:pPr>
+        <w:pStyle w:val="a6"/>
+        <w:numPr>
+          <w:ilvl w:val="0"/>
+          <w:numId w:val="10"/>
+        </w:numPr>
+      </w:pPr>
+      <w:r>
         <w:lastRenderedPageBreak/>
-        <w:t>Τέλος, πατάει το κουμπί της αποθήκευσης και αποθηκεύονται οι πληροφορίες.</w:t>
-      </w:r>
-    </w:p>
-    <w:p>
-      <w:r>
-        <w:rPr>
-          <w:b/>
-          <w:bCs/>
-        </w:rPr>
-        <w:t xml:space="preserve"> Εναλλακτική Ροή 1</w:t>
-      </w:r>
-      <w:r>
-        <w:t>.</w:t>
-      </w:r>
-    </w:p>
-    <w:p>
-      <w:pPr>
-        <w:pStyle w:val="a6"/>
-        <w:numPr>
-          <w:ilvl w:val="0"/>
-          <w:numId w:val="10"/>
-        </w:numPr>
-      </w:pPr>
-      <w:r>
         <w:t xml:space="preserve">Ο </w:t>
       </w:r>
       <w:proofErr w:type="spellStart"/>
@@ -1677,99 +1677,99 @@
         </w:numPr>
       </w:pPr>
       <w:r>
+        <w:t xml:space="preserve">Ο </w:t>
+      </w:r>
+      <w:proofErr w:type="spellStart"/>
+      <w:r>
+        <w:t>Gym</w:t>
+      </w:r>
+      <w:proofErr w:type="spellEnd"/>
+      <w:r>
+        <w:t xml:space="preserve"> </w:t>
+      </w:r>
+      <w:proofErr w:type="spellStart"/>
+      <w:r>
+        <w:t>Owner</w:t>
+      </w:r>
+      <w:proofErr w:type="spellEnd"/>
+      <w:r>
+        <w:t xml:space="preserve"> και οι </w:t>
+      </w:r>
+      <w:proofErr w:type="spellStart"/>
+      <w:r>
+        <w:t>Gym</w:t>
+      </w:r>
+      <w:proofErr w:type="spellEnd"/>
+      <w:r>
+        <w:t xml:space="preserve"> </w:t>
+      </w:r>
+      <w:proofErr w:type="spellStart"/>
+      <w:r>
+        <w:t>Clients</w:t>
+      </w:r>
+      <w:proofErr w:type="spellEnd"/>
+      <w:r>
+        <w:t xml:space="preserve"> μπορούν να δουν το τελικό πρόγραμμα που θα εμφανίζεται στο προφίλ του γυμναστηρίου. </w:t>
+      </w:r>
+    </w:p>
+    <w:p>
+      <w:pPr>
+        <w:rPr>
+          <w:b/>
+          <w:bCs/>
+        </w:rPr>
+      </w:pPr>
+      <w:r>
+        <w:rPr>
+          <w:b/>
+          <w:bCs/>
+        </w:rPr>
+        <w:t>Εναλλακτική Ροή</w:t>
+      </w:r>
+      <w:r>
+        <w:rPr>
+          <w:b/>
+          <w:bCs/>
+        </w:rPr>
+        <w:t>:</w:t>
+      </w:r>
+    </w:p>
+    <w:p>
+      <w:pPr>
+        <w:numPr>
+          <w:ilvl w:val="0"/>
+          <w:numId w:val="12"/>
+        </w:numPr>
+      </w:pPr>
+      <w:r>
+        <w:t xml:space="preserve">Ο </w:t>
+      </w:r>
+      <w:proofErr w:type="spellStart"/>
+      <w:r>
+        <w:t>Gym</w:t>
+      </w:r>
+      <w:proofErr w:type="spellEnd"/>
+      <w:r>
+        <w:t xml:space="preserve"> </w:t>
+      </w:r>
+      <w:proofErr w:type="spellStart"/>
+      <w:r>
+        <w:t>Owner</w:t>
+      </w:r>
+      <w:proofErr w:type="spellEnd"/>
+      <w:r>
+        <w:t xml:space="preserve"> προσθέτει στο πρόγραμμα μια παροχή που ήδη έχει προστεθεί.</w:t>
+      </w:r>
+    </w:p>
+    <w:p>
+      <w:pPr>
+        <w:numPr>
+          <w:ilvl w:val="0"/>
+          <w:numId w:val="12"/>
+        </w:numPr>
+      </w:pPr>
+      <w:r>
         <w:lastRenderedPageBreak/>
-        <w:t xml:space="preserve">Ο </w:t>
-      </w:r>
-      <w:proofErr w:type="spellStart"/>
-      <w:r>
-        <w:t>Gym</w:t>
-      </w:r>
-      <w:proofErr w:type="spellEnd"/>
-      <w:r>
-        <w:t xml:space="preserve"> </w:t>
-      </w:r>
-      <w:proofErr w:type="spellStart"/>
-      <w:r>
-        <w:t>Owner</w:t>
-      </w:r>
-      <w:proofErr w:type="spellEnd"/>
-      <w:r>
-        <w:t xml:space="preserve"> και οι </w:t>
-      </w:r>
-      <w:proofErr w:type="spellStart"/>
-      <w:r>
-        <w:t>Gym</w:t>
-      </w:r>
-      <w:proofErr w:type="spellEnd"/>
-      <w:r>
-        <w:t xml:space="preserve"> </w:t>
-      </w:r>
-      <w:proofErr w:type="spellStart"/>
-      <w:r>
-        <w:t>Clients</w:t>
-      </w:r>
-      <w:proofErr w:type="spellEnd"/>
-      <w:r>
-        <w:t xml:space="preserve"> μπορούν να δουν το τελικό πρόγραμμα που θα εμφανίζεται στο προφίλ του γυμναστηρίου. </w:t>
-      </w:r>
-    </w:p>
-    <w:p>
-      <w:pPr>
-        <w:rPr>
-          <w:b/>
-          <w:bCs/>
-        </w:rPr>
-      </w:pPr>
-      <w:r>
-        <w:rPr>
-          <w:b/>
-          <w:bCs/>
-        </w:rPr>
-        <w:t>Εναλλακτική Ροή</w:t>
-      </w:r>
-      <w:r>
-        <w:rPr>
-          <w:b/>
-          <w:bCs/>
-        </w:rPr>
-        <w:t>:</w:t>
-      </w:r>
-    </w:p>
-    <w:p>
-      <w:pPr>
-        <w:numPr>
-          <w:ilvl w:val="0"/>
-          <w:numId w:val="12"/>
-        </w:numPr>
-      </w:pPr>
-      <w:r>
-        <w:t xml:space="preserve">Ο </w:t>
-      </w:r>
-      <w:proofErr w:type="spellStart"/>
-      <w:r>
-        <w:t>Gym</w:t>
-      </w:r>
-      <w:proofErr w:type="spellEnd"/>
-      <w:r>
-        <w:t xml:space="preserve"> </w:t>
-      </w:r>
-      <w:proofErr w:type="spellStart"/>
-      <w:r>
-        <w:t>Owner</w:t>
-      </w:r>
-      <w:proofErr w:type="spellEnd"/>
-      <w:r>
-        <w:t xml:space="preserve"> προσθέτει στο πρόγραμμα μια παροχή που ήδη έχει προστεθεί.</w:t>
-      </w:r>
-    </w:p>
-    <w:p>
-      <w:pPr>
-        <w:numPr>
-          <w:ilvl w:val="0"/>
-          <w:numId w:val="12"/>
-        </w:numPr>
-      </w:pPr>
-      <w:r>
         <w:t xml:space="preserve">Το σύστημα εμφανίζει </w:t>
       </w:r>
       <w:proofErr w:type="spellStart"/>
@@ -2139,7 +2139,6 @@
           <w:b/>
           <w:bCs/>
         </w:rPr>
-        <w:lastRenderedPageBreak/>
         <w:t>Εναλλακτική Ροή 2</w:t>
       </w:r>
       <w:r>
@@ -2228,10 +2227,1628 @@
         <w:rPr>
           <w:b/>
           <w:bCs/>
-        </w:rPr>
-      </w:pPr>
+          <w:lang w:val="en-US"/>
+        </w:rPr>
+      </w:pPr>
+      <w:proofErr w:type="spellStart"/>
+      <w:r>
+        <w:rPr>
+          <w:b/>
+          <w:bCs/>
+          <w:lang w:val="en-US"/>
+        </w:rPr>
+        <w:lastRenderedPageBreak/>
+        <w:t>Wheight</w:t>
+      </w:r>
+      <w:proofErr w:type="spellEnd"/>
+      <w:r>
+        <w:rPr>
+          <w:b/>
+          <w:bCs/>
+          <w:lang w:val="en-US"/>
+        </w:rPr>
+        <w:t xml:space="preserve"> Tracking </w:t>
+      </w:r>
+    </w:p>
+    <w:p>
+      <w:pPr>
+        <w:rPr>
+          <w:b/>
+          <w:bCs/>
+          <w:lang w:val="en-US"/>
+        </w:rPr>
+      </w:pPr>
+    </w:p>
+    <w:p>
+      <w:pPr>
+        <w:rPr>
+          <w:b/>
+          <w:bCs/>
+        </w:rPr>
+      </w:pPr>
+      <w:r>
+        <w:rPr>
+          <w:b/>
+          <w:bCs/>
+        </w:rPr>
+        <w:t xml:space="preserve">Βασική Ροή </w:t>
+      </w:r>
+    </w:p>
+    <w:p>
+      <w:pPr>
+        <w:pStyle w:val="a6"/>
+        <w:numPr>
+          <w:ilvl w:val="0"/>
+          <w:numId w:val="16"/>
+        </w:numPr>
+        <w:rPr>
+          <w:bCs/>
+        </w:rPr>
+      </w:pPr>
+      <w:r>
+        <w:rPr>
+          <w:bCs/>
+        </w:rPr>
+        <w:t xml:space="preserve">Ο </w:t>
+      </w:r>
+      <w:r>
+        <w:rPr>
+          <w:bCs/>
+          <w:lang w:val="en-US"/>
+        </w:rPr>
+        <w:t>Gym</w:t>
+      </w:r>
+      <w:r>
+        <w:rPr>
+          <w:bCs/>
+        </w:rPr>
+        <w:t xml:space="preserve"> </w:t>
+      </w:r>
+      <w:r>
+        <w:rPr>
+          <w:bCs/>
+          <w:lang w:val="en-US"/>
+        </w:rPr>
+        <w:t>Client</w:t>
+      </w:r>
+      <w:r>
+        <w:rPr>
+          <w:bCs/>
+        </w:rPr>
+        <w:t xml:space="preserve"> επιλέγει το </w:t>
+      </w:r>
+      <w:r>
+        <w:rPr>
+          <w:bCs/>
+          <w:lang w:val="en-US"/>
+        </w:rPr>
+        <w:t>Weight</w:t>
+      </w:r>
+      <w:r>
+        <w:rPr>
+          <w:bCs/>
+        </w:rPr>
+        <w:t xml:space="preserve"> </w:t>
+      </w:r>
+      <w:r>
+        <w:rPr>
+          <w:bCs/>
+          <w:lang w:val="en-US"/>
+        </w:rPr>
+        <w:t>Tracking</w:t>
+      </w:r>
+      <w:r>
+        <w:rPr>
+          <w:bCs/>
+        </w:rPr>
+        <w:t>.</w:t>
+      </w:r>
+    </w:p>
+    <w:p>
+      <w:pPr>
+        <w:pStyle w:val="a6"/>
+        <w:numPr>
+          <w:ilvl w:val="0"/>
+          <w:numId w:val="16"/>
+        </w:numPr>
+        <w:rPr>
+          <w:bCs/>
+        </w:rPr>
+      </w:pPr>
+      <w:r>
+        <w:rPr>
+          <w:bCs/>
+        </w:rPr>
+        <w:t>Το Σύστημα οδηγεί τον χρήστη στην αντίστοιχη σελίδα.</w:t>
+      </w:r>
+    </w:p>
+    <w:p>
+      <w:pPr>
+        <w:pStyle w:val="a6"/>
+        <w:numPr>
+          <w:ilvl w:val="0"/>
+          <w:numId w:val="16"/>
+        </w:numPr>
+        <w:rPr>
+          <w:bCs/>
+        </w:rPr>
+      </w:pPr>
+      <w:r>
+        <w:rPr>
+          <w:bCs/>
+        </w:rPr>
+        <w:t xml:space="preserve">Ο </w:t>
+      </w:r>
+      <w:r>
+        <w:rPr>
+          <w:bCs/>
+          <w:lang w:val="en-US"/>
+        </w:rPr>
+        <w:t>Gym</w:t>
+      </w:r>
+      <w:r>
+        <w:rPr>
+          <w:bCs/>
+        </w:rPr>
+        <w:t xml:space="preserve"> </w:t>
+      </w:r>
+      <w:r>
+        <w:rPr>
+          <w:bCs/>
+          <w:lang w:val="en-US"/>
+        </w:rPr>
+        <w:t>Client</w:t>
+      </w:r>
+      <w:r>
+        <w:rPr>
+          <w:bCs/>
+        </w:rPr>
+        <w:t xml:space="preserve"> βάζει το βάρος και την ημερομηνία της ζύγισης του</w:t>
+      </w:r>
+    </w:p>
+    <w:p>
+      <w:pPr>
+        <w:pStyle w:val="a6"/>
+        <w:numPr>
+          <w:ilvl w:val="0"/>
+          <w:numId w:val="16"/>
+        </w:numPr>
+        <w:rPr>
+          <w:bCs/>
+        </w:rPr>
+      </w:pPr>
+      <w:r>
+        <w:rPr>
+          <w:bCs/>
+        </w:rPr>
+        <w:t xml:space="preserve">Ο </w:t>
+      </w:r>
+      <w:r>
+        <w:rPr>
+          <w:bCs/>
+          <w:lang w:val="en-US"/>
+        </w:rPr>
+        <w:t>Gym</w:t>
+      </w:r>
+      <w:r>
+        <w:rPr>
+          <w:bCs/>
+        </w:rPr>
+        <w:t xml:space="preserve"> </w:t>
+      </w:r>
+      <w:r>
+        <w:rPr>
+          <w:bCs/>
+          <w:lang w:val="en-US"/>
+        </w:rPr>
+        <w:t>Client</w:t>
+      </w:r>
+      <w:r>
+        <w:rPr>
+          <w:bCs/>
+        </w:rPr>
+        <w:t xml:space="preserve"> </w:t>
+      </w:r>
+      <w:proofErr w:type="spellStart"/>
+      <w:r>
+        <w:rPr>
+          <w:bCs/>
+        </w:rPr>
+        <w:t>επιλέγει"Συνέχεια</w:t>
+      </w:r>
+      <w:proofErr w:type="spellEnd"/>
+      <w:r>
+        <w:rPr>
+          <w:bCs/>
+        </w:rPr>
+        <w:t xml:space="preserve"> ".</w:t>
+      </w:r>
+    </w:p>
+    <w:p>
+      <w:pPr>
+        <w:pStyle w:val="a6"/>
+        <w:numPr>
+          <w:ilvl w:val="0"/>
+          <w:numId w:val="16"/>
+        </w:numPr>
+        <w:rPr>
+          <w:bCs/>
+        </w:rPr>
+      </w:pPr>
+      <w:r>
+        <w:rPr>
+          <w:bCs/>
+        </w:rPr>
+        <w:t xml:space="preserve">Το σύστημα εμφανίζει την σελίδα όπου δίνεται το ύψος του </w:t>
+      </w:r>
+      <w:r>
+        <w:rPr>
+          <w:bCs/>
+          <w:lang w:val="en-US"/>
+        </w:rPr>
+        <w:t>Gym</w:t>
+      </w:r>
+      <w:r>
+        <w:rPr>
+          <w:bCs/>
+        </w:rPr>
+        <w:t xml:space="preserve"> </w:t>
+      </w:r>
+      <w:r>
+        <w:rPr>
+          <w:bCs/>
+          <w:lang w:val="en-US"/>
+        </w:rPr>
+        <w:t>Client</w:t>
+      </w:r>
+      <w:r>
+        <w:rPr>
+          <w:bCs/>
+        </w:rPr>
+        <w:t>.</w:t>
+      </w:r>
+    </w:p>
+    <w:p>
+      <w:pPr>
+        <w:pStyle w:val="a6"/>
+        <w:numPr>
+          <w:ilvl w:val="0"/>
+          <w:numId w:val="16"/>
+        </w:numPr>
+        <w:rPr>
+          <w:bCs/>
+        </w:rPr>
+      </w:pPr>
+      <w:r>
+        <w:rPr>
+          <w:bCs/>
+        </w:rPr>
+        <w:t xml:space="preserve">Ο </w:t>
+      </w:r>
+      <w:r>
+        <w:rPr>
+          <w:bCs/>
+          <w:lang w:val="en-US"/>
+        </w:rPr>
+        <w:t>Gym</w:t>
+      </w:r>
+      <w:r>
+        <w:rPr>
+          <w:bCs/>
+        </w:rPr>
+        <w:t xml:space="preserve"> </w:t>
+      </w:r>
+      <w:r>
+        <w:rPr>
+          <w:bCs/>
+          <w:lang w:val="en-US"/>
+        </w:rPr>
+        <w:t>Client</w:t>
+      </w:r>
+      <w:r>
+        <w:rPr>
+          <w:bCs/>
+        </w:rPr>
+        <w:t xml:space="preserve"> εισάγει το ύψος του.</w:t>
+      </w:r>
+    </w:p>
+    <w:p>
+      <w:pPr>
+        <w:pStyle w:val="a6"/>
+        <w:numPr>
+          <w:ilvl w:val="0"/>
+          <w:numId w:val="16"/>
+        </w:numPr>
+        <w:rPr>
+          <w:bCs/>
+        </w:rPr>
+      </w:pPr>
+      <w:r>
+        <w:rPr>
+          <w:bCs/>
+        </w:rPr>
+        <w:t xml:space="preserve">Ο </w:t>
+      </w:r>
+      <w:r>
+        <w:rPr>
+          <w:bCs/>
+          <w:lang w:val="en-US"/>
+        </w:rPr>
+        <w:t>Gym</w:t>
+      </w:r>
+      <w:r>
+        <w:rPr>
+          <w:bCs/>
+        </w:rPr>
+        <w:t xml:space="preserve"> </w:t>
+      </w:r>
+      <w:r>
+        <w:rPr>
+          <w:bCs/>
+          <w:lang w:val="en-US"/>
+        </w:rPr>
+        <w:t>Client</w:t>
+      </w:r>
+      <w:r>
+        <w:rPr>
+          <w:bCs/>
+        </w:rPr>
+        <w:t xml:space="preserve"> επιλέγει "Υπολογισμός ".</w:t>
+      </w:r>
+    </w:p>
+    <w:p>
+      <w:pPr>
+        <w:pStyle w:val="a6"/>
+        <w:numPr>
+          <w:ilvl w:val="0"/>
+          <w:numId w:val="16"/>
+        </w:numPr>
+        <w:rPr>
+          <w:bCs/>
+        </w:rPr>
+      </w:pPr>
+      <w:r>
+        <w:rPr>
+          <w:bCs/>
+        </w:rPr>
+        <w:t>Το σύστημα υπολογίζει και εμφανίζει  τον δείκτη μάζας σώματος για την συγκεκριμένη ημερομηνία.</w:t>
+      </w:r>
+    </w:p>
+    <w:p>
+      <w:pPr>
+        <w:pStyle w:val="a6"/>
+        <w:numPr>
+          <w:ilvl w:val="0"/>
+          <w:numId w:val="16"/>
+        </w:numPr>
+        <w:rPr>
+          <w:bCs/>
+        </w:rPr>
+      </w:pPr>
+      <w:r>
+        <w:rPr>
+          <w:bCs/>
+        </w:rPr>
+        <w:t xml:space="preserve">Ο </w:t>
+      </w:r>
+      <w:r>
+        <w:rPr>
+          <w:bCs/>
+          <w:lang w:val="en-US"/>
+        </w:rPr>
+        <w:t>Gym</w:t>
+      </w:r>
+      <w:r>
+        <w:rPr>
+          <w:bCs/>
+        </w:rPr>
+        <w:t xml:space="preserve"> </w:t>
+      </w:r>
+      <w:r>
+        <w:rPr>
+          <w:bCs/>
+          <w:lang w:val="en-US"/>
+        </w:rPr>
+        <w:t>Client</w:t>
+      </w:r>
+      <w:r>
+        <w:rPr>
+          <w:bCs/>
+        </w:rPr>
+        <w:t xml:space="preserve"> επιλέγει την εμφάνιση του ιστορικού ζύγισης.</w:t>
+      </w:r>
+    </w:p>
+    <w:p>
+      <w:pPr>
+        <w:pStyle w:val="a6"/>
+        <w:numPr>
+          <w:ilvl w:val="0"/>
+          <w:numId w:val="16"/>
+        </w:numPr>
+        <w:rPr>
+          <w:bCs/>
+        </w:rPr>
+      </w:pPr>
+      <w:r>
+        <w:rPr>
+          <w:bCs/>
+        </w:rPr>
+        <w:t>Το σύστημα εμφανίζει όλο το ιστορικό ζύγισης.</w:t>
+      </w:r>
+    </w:p>
+    <w:p>
+      <w:pPr>
+        <w:rPr>
+          <w:b/>
+          <w:bCs/>
+        </w:rPr>
+      </w:pPr>
+      <w:r>
+        <w:rPr>
+          <w:b/>
+          <w:bCs/>
+        </w:rPr>
+        <w:t>Εναλλακτική Ροή 1</w:t>
+      </w:r>
+    </w:p>
+    <w:p>
+      <w:pPr>
+        <w:pStyle w:val="a6"/>
+        <w:numPr>
+          <w:ilvl w:val="0"/>
+          <w:numId w:val="17"/>
+        </w:numPr>
+        <w:rPr>
+          <w:bCs/>
+        </w:rPr>
+      </w:pPr>
+      <w:r>
+        <w:rPr>
+          <w:bCs/>
+        </w:rPr>
+        <w:t xml:space="preserve">Ο </w:t>
+      </w:r>
+      <w:r>
+        <w:rPr>
+          <w:bCs/>
+          <w:lang w:val="en-US"/>
+        </w:rPr>
+        <w:t>Gym</w:t>
+      </w:r>
+      <w:r>
+        <w:rPr>
+          <w:bCs/>
+        </w:rPr>
+        <w:t xml:space="preserve"> </w:t>
+      </w:r>
+      <w:r>
+        <w:rPr>
+          <w:bCs/>
+          <w:lang w:val="en-US"/>
+        </w:rPr>
+        <w:t>Client</w:t>
+      </w:r>
+      <w:r>
+        <w:rPr>
+          <w:bCs/>
+        </w:rPr>
+        <w:t xml:space="preserve"> δεν εισάγει έγκυρο βάρος.</w:t>
+      </w:r>
+    </w:p>
+    <w:p>
+      <w:pPr>
+        <w:pStyle w:val="a6"/>
+        <w:numPr>
+          <w:ilvl w:val="0"/>
+          <w:numId w:val="17"/>
+        </w:numPr>
+        <w:rPr>
+          <w:bCs/>
+        </w:rPr>
+      </w:pPr>
+      <w:r>
+        <w:rPr>
+          <w:bCs/>
+        </w:rPr>
+        <w:t>Το σύστημα εμφανίζει το μήνυμα "Το βάρος δεν είναι έγκυρο".</w:t>
+      </w:r>
+    </w:p>
+    <w:p>
+      <w:pPr>
+        <w:pStyle w:val="a6"/>
+        <w:numPr>
+          <w:ilvl w:val="0"/>
+          <w:numId w:val="17"/>
+        </w:numPr>
+        <w:rPr>
+          <w:bCs/>
+        </w:rPr>
+      </w:pPr>
+      <w:r>
+        <w:rPr>
+          <w:bCs/>
+        </w:rPr>
+        <w:t xml:space="preserve">Το σύστημα οδηγεί τον χρήστη στην προηγούμενη σελίδα για να </w:t>
+      </w:r>
+      <w:proofErr w:type="spellStart"/>
+      <w:r>
+        <w:rPr>
+          <w:bCs/>
+        </w:rPr>
+        <w:t>ξαναπροσπαθήσει</w:t>
+      </w:r>
+      <w:proofErr w:type="spellEnd"/>
+      <w:r>
+        <w:rPr>
+          <w:bCs/>
+        </w:rPr>
+        <w:t>.</w:t>
+      </w:r>
+    </w:p>
+    <w:p>
+      <w:pPr>
+        <w:rPr>
+          <w:b/>
+          <w:bCs/>
+        </w:rPr>
+      </w:pPr>
+      <w:r>
+        <w:rPr>
+          <w:b/>
+          <w:bCs/>
+        </w:rPr>
+        <w:t>Εναλλακτική Ροή 2</w:t>
+      </w:r>
+    </w:p>
+    <w:p>
+      <w:pPr>
+        <w:pStyle w:val="a6"/>
+        <w:numPr>
+          <w:ilvl w:val="0"/>
+          <w:numId w:val="18"/>
+        </w:numPr>
+        <w:rPr>
+          <w:bCs/>
+        </w:rPr>
+      </w:pPr>
+      <w:r>
+        <w:rPr>
+          <w:bCs/>
+        </w:rPr>
+        <w:t xml:space="preserve">Ο </w:t>
+      </w:r>
+      <w:r>
+        <w:rPr>
+          <w:bCs/>
+          <w:lang w:val="en-US"/>
+        </w:rPr>
+        <w:t>Gym</w:t>
+      </w:r>
+      <w:r>
+        <w:rPr>
+          <w:bCs/>
+        </w:rPr>
+        <w:t xml:space="preserve"> </w:t>
+      </w:r>
+      <w:r>
+        <w:rPr>
+          <w:bCs/>
+          <w:lang w:val="en-US"/>
+        </w:rPr>
+        <w:t>Client</w:t>
+      </w:r>
+      <w:r>
+        <w:rPr>
+          <w:bCs/>
+        </w:rPr>
+        <w:t xml:space="preserve"> δεν εισάγει το ύψος του υπολογισμένο σε </w:t>
+      </w:r>
+      <w:r>
+        <w:rPr>
+          <w:bCs/>
+          <w:lang w:val="en-US"/>
+        </w:rPr>
+        <w:t>Cm</w:t>
+      </w:r>
+    </w:p>
+    <w:p>
+      <w:pPr>
+        <w:pStyle w:val="a6"/>
+        <w:numPr>
+          <w:ilvl w:val="0"/>
+          <w:numId w:val="18"/>
+        </w:numPr>
+        <w:rPr>
+          <w:bCs/>
+        </w:rPr>
+      </w:pPr>
+      <w:r>
+        <w:rPr>
+          <w:bCs/>
+        </w:rPr>
+        <w:t>Το σύστημα εμφανίζει το μήνυμα "</w:t>
+      </w:r>
+      <w:r>
+        <w:rPr>
+          <w:bCs/>
+          <w:lang w:val="en-US"/>
+        </w:rPr>
+        <w:t>T</w:t>
+      </w:r>
+      <w:r>
+        <w:rPr>
+          <w:bCs/>
+        </w:rPr>
+        <w:t xml:space="preserve">ο ύψος πρέπει να είναι σε </w:t>
+      </w:r>
+      <w:r>
+        <w:rPr>
+          <w:bCs/>
+          <w:lang w:val="en-US"/>
+        </w:rPr>
+        <w:t>Cm</w:t>
+      </w:r>
+      <w:r>
+        <w:rPr>
+          <w:bCs/>
+        </w:rPr>
+        <w:t>".</w:t>
+      </w:r>
+    </w:p>
+    <w:p>
+      <w:pPr>
+        <w:pStyle w:val="a6"/>
+        <w:numPr>
+          <w:ilvl w:val="0"/>
+          <w:numId w:val="18"/>
+        </w:numPr>
+        <w:rPr>
+          <w:bCs/>
+        </w:rPr>
+      </w:pPr>
+      <w:r>
+        <w:rPr>
+          <w:bCs/>
+        </w:rPr>
+        <w:t xml:space="preserve">Το σύστημα δίνει στον χρήστη την ευκαιρία να </w:t>
+      </w:r>
+      <w:proofErr w:type="spellStart"/>
+      <w:r>
+        <w:rPr>
+          <w:bCs/>
+        </w:rPr>
+        <w:t>ξαναπροσπαθήσει</w:t>
+      </w:r>
+      <w:proofErr w:type="spellEnd"/>
     </w:p>
     <w:p/>
+    <w:p/>
+    <w:p>
+      <w:pPr>
+        <w:rPr>
+          <w:b/>
+        </w:rPr>
+      </w:pPr>
+    </w:p>
+    <w:p>
+      <w:pPr>
+        <w:rPr>
+          <w:b/>
+        </w:rPr>
+      </w:pPr>
+    </w:p>
+    <w:p>
+      <w:pPr>
+        <w:rPr>
+          <w:b/>
+        </w:rPr>
+      </w:pPr>
+    </w:p>
+    <w:p>
+      <w:pPr>
+        <w:rPr>
+          <w:b/>
+        </w:rPr>
+      </w:pPr>
+    </w:p>
+    <w:p>
+      <w:pPr>
+        <w:rPr>
+          <w:b/>
+        </w:rPr>
+      </w:pPr>
+    </w:p>
+    <w:p>
+      <w:pPr>
+        <w:rPr>
+          <w:b/>
+        </w:rPr>
+      </w:pPr>
+    </w:p>
+    <w:p>
+      <w:pPr>
+        <w:rPr>
+          <w:b/>
+        </w:rPr>
+      </w:pPr>
+    </w:p>
+    <w:p>
+      <w:pPr>
+        <w:rPr>
+          <w:b/>
+        </w:rPr>
+      </w:pPr>
+    </w:p>
+    <w:p>
+      <w:pPr>
+        <w:rPr>
+          <w:b/>
+        </w:rPr>
+      </w:pPr>
+    </w:p>
+    <w:p>
+      <w:pPr>
+        <w:rPr>
+          <w:b/>
+        </w:rPr>
+      </w:pPr>
+      <w:r>
+        <w:rPr>
+          <w:b/>
+        </w:rPr>
+        <w:lastRenderedPageBreak/>
+        <w:t>ΠΛΗΡΩΜΗ</w:t>
+      </w:r>
+    </w:p>
+    <w:p>
+      <w:pPr>
+        <w:rPr>
+          <w:b/>
+        </w:rPr>
+      </w:pPr>
+      <w:r>
+        <w:rPr>
+          <w:b/>
+        </w:rPr>
+        <w:t xml:space="preserve">ΒΑΣΙΚΗ ΡΟΗ </w:t>
+      </w:r>
+    </w:p>
+    <w:p>
+      <w:pPr>
+        <w:pStyle w:val="a6"/>
+        <w:numPr>
+          <w:ilvl w:val="0"/>
+          <w:numId w:val="19"/>
+        </w:numPr>
+      </w:pPr>
+      <w:r>
+        <w:t xml:space="preserve">Το σύστημα οδηγεί τον </w:t>
+      </w:r>
+      <w:proofErr w:type="spellStart"/>
+      <w:r>
+        <w:t>Gym</w:t>
+      </w:r>
+      <w:proofErr w:type="spellEnd"/>
+      <w:r>
+        <w:t xml:space="preserve"> </w:t>
+      </w:r>
+      <w:proofErr w:type="spellStart"/>
+      <w:r>
+        <w:t>Client</w:t>
+      </w:r>
+      <w:proofErr w:type="spellEnd"/>
+      <w:r>
+        <w:t xml:space="preserve"> στη σελίδα πληρωμής</w:t>
+      </w:r>
+    </w:p>
+    <w:p>
+      <w:pPr>
+        <w:pStyle w:val="a6"/>
+        <w:numPr>
+          <w:ilvl w:val="0"/>
+          <w:numId w:val="19"/>
+        </w:numPr>
+      </w:pPr>
+      <w:r>
+        <w:t>Το σύστημα εμφανίζει στον χρήστη τα πακέτα που έχει επιλέξει με τις τιμές του και τις παροχές τους αναλυτικά</w:t>
+      </w:r>
+    </w:p>
+    <w:p>
+      <w:pPr>
+        <w:pStyle w:val="a6"/>
+        <w:numPr>
+          <w:ilvl w:val="0"/>
+          <w:numId w:val="19"/>
+        </w:numPr>
+      </w:pPr>
+      <w:r>
+        <w:t>Το σύστημα εμφανίζει "</w:t>
+      </w:r>
+      <w:proofErr w:type="spellStart"/>
+      <w:r>
+        <w:t>Επιβεβαιωση</w:t>
+      </w:r>
+      <w:proofErr w:type="spellEnd"/>
+      <w:r>
+        <w:t xml:space="preserve"> και Συνέχεια στην πληρωμή"</w:t>
+      </w:r>
+    </w:p>
+    <w:p>
+      <w:pPr>
+        <w:pStyle w:val="a6"/>
+        <w:numPr>
+          <w:ilvl w:val="0"/>
+          <w:numId w:val="19"/>
+        </w:numPr>
+      </w:pPr>
+      <w:r>
+        <w:t xml:space="preserve">Το Σύστημα εμφανίζει την επιλογή </w:t>
+      </w:r>
+      <w:proofErr w:type="spellStart"/>
+      <w:r>
+        <w:t>online</w:t>
+      </w:r>
+      <w:proofErr w:type="spellEnd"/>
+      <w:r>
+        <w:t xml:space="preserve"> πληρωμή (Σε </w:t>
+      </w:r>
+      <w:proofErr w:type="spellStart"/>
+      <w:r>
+        <w:t>συγκεκριμενα</w:t>
+      </w:r>
+      <w:proofErr w:type="spellEnd"/>
+      <w:r>
+        <w:t xml:space="preserve"> συνεργαζόμενα καταστήματα , γίνεται η </w:t>
+      </w:r>
+      <w:proofErr w:type="spellStart"/>
+      <w:r>
+        <w:t>πληρωμη</w:t>
+      </w:r>
+      <w:proofErr w:type="spellEnd"/>
+      <w:r>
+        <w:t xml:space="preserve"> κατά την παρουσία)</w:t>
+      </w:r>
+    </w:p>
+    <w:p>
+      <w:pPr>
+        <w:pStyle w:val="a6"/>
+        <w:numPr>
+          <w:ilvl w:val="0"/>
+          <w:numId w:val="19"/>
+        </w:numPr>
+      </w:pPr>
+      <w:r>
+        <w:t xml:space="preserve">Το σύστημα οδηγεί τον </w:t>
+      </w:r>
+      <w:proofErr w:type="spellStart"/>
+      <w:r>
+        <w:t>Gym</w:t>
+      </w:r>
+      <w:proofErr w:type="spellEnd"/>
+      <w:r>
+        <w:t xml:space="preserve"> </w:t>
+      </w:r>
+      <w:proofErr w:type="spellStart"/>
+      <w:r>
+        <w:t>Client</w:t>
+      </w:r>
+      <w:proofErr w:type="spellEnd"/>
+      <w:r>
+        <w:t xml:space="preserve"> στην εισαγωγή των απαραίτητων στοιχείων του για την πληρωμή.</w:t>
+      </w:r>
+    </w:p>
+    <w:p>
+      <w:pPr>
+        <w:pStyle w:val="a6"/>
+        <w:numPr>
+          <w:ilvl w:val="0"/>
+          <w:numId w:val="19"/>
+        </w:numPr>
+      </w:pPr>
+      <w:r>
+        <w:t xml:space="preserve">Ο </w:t>
+      </w:r>
+      <w:proofErr w:type="spellStart"/>
+      <w:r>
+        <w:t>Gym</w:t>
+      </w:r>
+      <w:proofErr w:type="spellEnd"/>
+      <w:r>
+        <w:t xml:space="preserve"> </w:t>
+      </w:r>
+      <w:proofErr w:type="spellStart"/>
+      <w:r>
+        <w:t>Client</w:t>
+      </w:r>
+      <w:proofErr w:type="spellEnd"/>
+      <w:r>
+        <w:t xml:space="preserve"> εισάγει τα στοιχεία του.</w:t>
+      </w:r>
+    </w:p>
+    <w:p>
+      <w:pPr>
+        <w:pStyle w:val="a6"/>
+        <w:numPr>
+          <w:ilvl w:val="0"/>
+          <w:numId w:val="19"/>
+        </w:numPr>
+      </w:pPr>
+      <w:r>
+        <w:t xml:space="preserve">Το σύστημα παραπέμπει τον </w:t>
+      </w:r>
+      <w:proofErr w:type="spellStart"/>
+      <w:r>
+        <w:t>Gym</w:t>
+      </w:r>
+      <w:proofErr w:type="spellEnd"/>
+      <w:r>
+        <w:t xml:space="preserve"> </w:t>
+      </w:r>
+      <w:proofErr w:type="spellStart"/>
+      <w:r>
+        <w:t>Client</w:t>
+      </w:r>
+      <w:proofErr w:type="spellEnd"/>
+      <w:r>
+        <w:t xml:space="preserve"> στην τράπεζα του για την πραγματοποίηση της συναλλαγής.</w:t>
+      </w:r>
+    </w:p>
+    <w:p>
+      <w:pPr>
+        <w:pStyle w:val="a6"/>
+        <w:numPr>
+          <w:ilvl w:val="0"/>
+          <w:numId w:val="19"/>
+        </w:numPr>
+        <w:rPr>
+          <w:b/>
+        </w:rPr>
+      </w:pPr>
+      <w:r>
+        <w:t xml:space="preserve">Το σύστημα εμφανίζει το μήνυμα " Ευχαριστούμε για την επιλογή </w:t>
+      </w:r>
+      <w:r>
+        <w:rPr>
+          <w:b/>
+        </w:rPr>
+        <w:t>σας!"</w:t>
+      </w:r>
+    </w:p>
+    <w:p>
+      <w:pPr>
+        <w:rPr>
+          <w:b/>
+        </w:rPr>
+      </w:pPr>
+      <w:r>
+        <w:rPr>
+          <w:b/>
+        </w:rPr>
+        <w:t>Εναλλακτική Ροή 1</w:t>
+      </w:r>
+    </w:p>
+    <w:p>
+      <w:pPr>
+        <w:pStyle w:val="a6"/>
+        <w:numPr>
+          <w:ilvl w:val="0"/>
+          <w:numId w:val="20"/>
+        </w:numPr>
+      </w:pPr>
+      <w:r>
+        <w:t xml:space="preserve">Ο </w:t>
+      </w:r>
+      <w:proofErr w:type="spellStart"/>
+      <w:r>
+        <w:t>Gym</w:t>
+      </w:r>
+      <w:proofErr w:type="spellEnd"/>
+      <w:r>
+        <w:t xml:space="preserve"> </w:t>
+      </w:r>
+      <w:proofErr w:type="spellStart"/>
+      <w:r>
+        <w:t>Client</w:t>
+      </w:r>
+      <w:proofErr w:type="spellEnd"/>
+      <w:r>
+        <w:t xml:space="preserve"> εισάγει τα στοιχεία της κάρτας.</w:t>
+      </w:r>
+    </w:p>
+    <w:p>
+      <w:pPr>
+        <w:pStyle w:val="a6"/>
+        <w:numPr>
+          <w:ilvl w:val="0"/>
+          <w:numId w:val="20"/>
+        </w:numPr>
+      </w:pPr>
+      <w:r>
+        <w:t>Το σύστημα διαπιστώνει ότι δεν είναι έγκυρα τα στοιχεία.</w:t>
+      </w:r>
+    </w:p>
+    <w:p>
+      <w:pPr>
+        <w:pStyle w:val="a6"/>
+        <w:numPr>
+          <w:ilvl w:val="0"/>
+          <w:numId w:val="20"/>
+        </w:numPr>
+      </w:pPr>
+      <w:r>
+        <w:t>Το σύστημα εμφανίζει το μήνυμα "Λανθασμένα στοιχεία".</w:t>
+      </w:r>
+    </w:p>
+    <w:p>
+      <w:pPr>
+        <w:rPr>
+          <w:b/>
+        </w:rPr>
+      </w:pPr>
+      <w:r>
+        <w:rPr>
+          <w:b/>
+        </w:rPr>
+        <w:t xml:space="preserve">Ενναλακτική </w:t>
+      </w:r>
+      <w:proofErr w:type="spellStart"/>
+      <w:r>
+        <w:rPr>
+          <w:b/>
+        </w:rPr>
+        <w:t>Ροη</w:t>
+      </w:r>
+      <w:proofErr w:type="spellEnd"/>
+      <w:r>
+        <w:rPr>
+          <w:b/>
+        </w:rPr>
+        <w:t xml:space="preserve"> 2</w:t>
+      </w:r>
+    </w:p>
+    <w:p>
+      <w:pPr>
+        <w:pStyle w:val="a6"/>
+        <w:numPr>
+          <w:ilvl w:val="0"/>
+          <w:numId w:val="21"/>
+        </w:numPr>
+      </w:pPr>
+      <w:r>
+        <w:t xml:space="preserve">Ο </w:t>
+      </w:r>
+      <w:proofErr w:type="spellStart"/>
+      <w:r>
+        <w:t>Gym</w:t>
+      </w:r>
+      <w:proofErr w:type="spellEnd"/>
+      <w:r>
+        <w:t xml:space="preserve"> </w:t>
+      </w:r>
+      <w:proofErr w:type="spellStart"/>
+      <w:r>
+        <w:t>Client</w:t>
+      </w:r>
+      <w:proofErr w:type="spellEnd"/>
+      <w:r>
+        <w:t xml:space="preserve"> εισάγει τα στοιχεία της </w:t>
+      </w:r>
+      <w:proofErr w:type="spellStart"/>
+      <w:r>
+        <w:t>καρτας</w:t>
+      </w:r>
+      <w:proofErr w:type="spellEnd"/>
+      <w:r>
+        <w:t>.</w:t>
+      </w:r>
+    </w:p>
+    <w:p>
+      <w:pPr>
+        <w:pStyle w:val="a6"/>
+        <w:numPr>
+          <w:ilvl w:val="0"/>
+          <w:numId w:val="21"/>
+        </w:numPr>
+      </w:pPr>
+      <w:r>
+        <w:t>Το σύστημα αντιμετωπίζει πρόβλημα με την κάρτα.</w:t>
+      </w:r>
+    </w:p>
+    <w:p>
+      <w:pPr>
+        <w:pStyle w:val="a6"/>
+        <w:numPr>
+          <w:ilvl w:val="0"/>
+          <w:numId w:val="21"/>
+        </w:numPr>
+      </w:pPr>
+      <w:r>
+        <w:t>Το σύστημα εμφανίζει "Σφάλμα".</w:t>
+      </w:r>
+    </w:p>
+    <w:p>
+      <w:pPr>
+        <w:rPr>
+          <w:b/>
+        </w:rPr>
+      </w:pPr>
+    </w:p>
+    <w:p>
+      <w:pPr>
+        <w:rPr>
+          <w:b/>
+        </w:rPr>
+      </w:pPr>
+    </w:p>
+    <w:p>
+      <w:pPr>
+        <w:rPr>
+          <w:b/>
+        </w:rPr>
+      </w:pPr>
+    </w:p>
+    <w:p>
+      <w:pPr>
+        <w:rPr>
+          <w:b/>
+        </w:rPr>
+      </w:pPr>
+    </w:p>
+    <w:p>
+      <w:pPr>
+        <w:rPr>
+          <w:b/>
+        </w:rPr>
+      </w:pPr>
+    </w:p>
+    <w:p>
+      <w:pPr>
+        <w:rPr>
+          <w:b/>
+        </w:rPr>
+      </w:pPr>
+    </w:p>
+    <w:p>
+      <w:pPr>
+        <w:rPr>
+          <w:b/>
+        </w:rPr>
+      </w:pPr>
+    </w:p>
+    <w:p>
+      <w:pPr>
+        <w:rPr>
+          <w:b/>
+        </w:rPr>
+      </w:pPr>
+    </w:p>
+    <w:p>
+      <w:pPr>
+        <w:rPr>
+          <w:b/>
+        </w:rPr>
+      </w:pPr>
+    </w:p>
+    <w:p>
+      <w:pPr>
+        <w:rPr>
+          <w:b/>
+        </w:rPr>
+      </w:pPr>
+    </w:p>
+    <w:p>
+      <w:pPr>
+        <w:rPr>
+          <w:b/>
+        </w:rPr>
+      </w:pPr>
+    </w:p>
+    <w:p>
+      <w:pPr>
+        <w:rPr>
+          <w:b/>
+        </w:rPr>
+      </w:pPr>
+    </w:p>
+    <w:p>
+      <w:pPr>
+        <w:rPr>
+          <w:b/>
+        </w:rPr>
+      </w:pPr>
+      <w:r>
+        <w:rPr>
+          <w:b/>
+          <w:lang w:val="en-US"/>
+        </w:rPr>
+        <w:lastRenderedPageBreak/>
+        <w:t>CHECK</w:t>
+      </w:r>
+      <w:r>
+        <w:rPr>
+          <w:b/>
+        </w:rPr>
+        <w:t xml:space="preserve"> </w:t>
+      </w:r>
+      <w:r>
+        <w:rPr>
+          <w:b/>
+          <w:lang w:val="en-US"/>
+        </w:rPr>
+        <w:t>IN</w:t>
+      </w:r>
+    </w:p>
+    <w:p>
+      <w:pPr>
+        <w:rPr>
+          <w:b/>
+        </w:rPr>
+      </w:pPr>
+      <w:r>
+        <w:rPr>
+          <w:b/>
+        </w:rPr>
+        <w:t xml:space="preserve">Βασική Ροή </w:t>
+      </w:r>
+    </w:p>
+    <w:p>
+      <w:pPr>
+        <w:pStyle w:val="a6"/>
+        <w:numPr>
+          <w:ilvl w:val="0"/>
+          <w:numId w:val="22"/>
+        </w:numPr>
+      </w:pPr>
+      <w:r>
+        <w:t xml:space="preserve">Ο </w:t>
+      </w:r>
+      <w:r>
+        <w:rPr>
+          <w:lang w:val="en-US"/>
+        </w:rPr>
+        <w:t>Gym</w:t>
+      </w:r>
+      <w:r>
+        <w:t xml:space="preserve"> </w:t>
+      </w:r>
+      <w:r>
+        <w:rPr>
+          <w:lang w:val="en-US"/>
+        </w:rPr>
+        <w:t>Client</w:t>
+      </w:r>
+      <w:r>
+        <w:t xml:space="preserve"> εισέρχεται στην εφαρμογή και επιλέγει «</w:t>
+      </w:r>
+      <w:r>
+        <w:rPr>
+          <w:lang w:val="en-US"/>
+        </w:rPr>
+        <w:t>Check</w:t>
+      </w:r>
+      <w:r>
+        <w:t>-</w:t>
+      </w:r>
+      <w:r>
+        <w:rPr>
+          <w:lang w:val="en-US"/>
+        </w:rPr>
+        <w:t>in</w:t>
+      </w:r>
+      <w:r>
+        <w:t>».</w:t>
+      </w:r>
+    </w:p>
+    <w:p>
+      <w:pPr>
+        <w:pStyle w:val="a6"/>
+        <w:numPr>
+          <w:ilvl w:val="0"/>
+          <w:numId w:val="22"/>
+        </w:numPr>
+      </w:pPr>
+      <w:r>
+        <w:t>Το σύστημα εμφανίζει την λίστα με τα γυμναστήρια που έχει εγγραφεί .</w:t>
+      </w:r>
+    </w:p>
+    <w:p>
+      <w:pPr>
+        <w:pStyle w:val="a6"/>
+        <w:numPr>
+          <w:ilvl w:val="0"/>
+          <w:numId w:val="22"/>
+        </w:numPr>
+      </w:pPr>
+      <w:r>
+        <w:t xml:space="preserve">Ο </w:t>
+      </w:r>
+      <w:r>
+        <w:rPr>
+          <w:lang w:val="en-US"/>
+        </w:rPr>
+        <w:t>Gym</w:t>
+      </w:r>
+      <w:r>
+        <w:t xml:space="preserve"> </w:t>
+      </w:r>
+      <w:r>
+        <w:rPr>
+          <w:lang w:val="en-US"/>
+        </w:rPr>
+        <w:t>Client</w:t>
+      </w:r>
+      <w:r>
+        <w:t xml:space="preserve"> επιλέγει το γυμναστήριο από τη λίστα.</w:t>
+      </w:r>
+    </w:p>
+    <w:p>
+      <w:pPr>
+        <w:pStyle w:val="a6"/>
+        <w:numPr>
+          <w:ilvl w:val="0"/>
+          <w:numId w:val="22"/>
+        </w:numPr>
+      </w:pPr>
+      <w:r>
+        <w:t xml:space="preserve">Ο </w:t>
+      </w:r>
+      <w:r>
+        <w:rPr>
+          <w:lang w:val="en-US"/>
+        </w:rPr>
+        <w:t>Gym</w:t>
+      </w:r>
+      <w:r>
+        <w:t xml:space="preserve"> </w:t>
+      </w:r>
+      <w:r>
+        <w:rPr>
+          <w:lang w:val="en-US"/>
+        </w:rPr>
+        <w:t>Client</w:t>
+      </w:r>
+      <w:r>
+        <w:t xml:space="preserve"> επιλέγει «Επιβεβαίωση </w:t>
+      </w:r>
+      <w:r>
+        <w:rPr>
+          <w:lang w:val="en-US"/>
+        </w:rPr>
+        <w:t>Check</w:t>
+      </w:r>
+      <w:r>
+        <w:t>-</w:t>
+      </w:r>
+      <w:r>
+        <w:rPr>
+          <w:lang w:val="en-US"/>
+        </w:rPr>
+        <w:t>in</w:t>
+      </w:r>
+      <w:r>
+        <w:t>».</w:t>
+      </w:r>
+    </w:p>
+    <w:p>
+      <w:pPr>
+        <w:pStyle w:val="a6"/>
+        <w:numPr>
+          <w:ilvl w:val="0"/>
+          <w:numId w:val="22"/>
+        </w:numPr>
+      </w:pPr>
+      <w:r>
+        <w:t xml:space="preserve">Το σύστημα καταγράφει στην βάση την ώρα και το γυμναστήριο του </w:t>
+      </w:r>
+      <w:r>
+        <w:rPr>
+          <w:lang w:val="en-US"/>
+        </w:rPr>
+        <w:t>check</w:t>
+      </w:r>
+      <w:r>
+        <w:t>-</w:t>
+      </w:r>
+      <w:r>
+        <w:rPr>
+          <w:lang w:val="en-US"/>
+        </w:rPr>
+        <w:t>in</w:t>
+      </w:r>
+      <w:r>
+        <w:t>.</w:t>
+      </w:r>
+    </w:p>
+    <w:p>
+      <w:pPr>
+        <w:pStyle w:val="a6"/>
+        <w:numPr>
+          <w:ilvl w:val="0"/>
+          <w:numId w:val="22"/>
+        </w:numPr>
+      </w:pPr>
+      <w:r>
+        <w:t xml:space="preserve">Το σύστημα εμφανίζει μήνυμα επιβεβαίωσης: «Το </w:t>
+      </w:r>
+      <w:r>
+        <w:rPr>
+          <w:lang w:val="en-US"/>
+        </w:rPr>
+        <w:t>check</w:t>
+      </w:r>
+      <w:r>
+        <w:t>-</w:t>
+      </w:r>
+      <w:r>
+        <w:rPr>
+          <w:lang w:val="en-US"/>
+        </w:rPr>
+        <w:t>in</w:t>
+      </w:r>
+      <w:r>
+        <w:t xml:space="preserve"> σας ολοκληρώθηκε με επιτυχία!».</w:t>
+      </w:r>
+    </w:p>
+    <w:p>
+      <w:pPr>
+        <w:pStyle w:val="a6"/>
+        <w:numPr>
+          <w:ilvl w:val="0"/>
+          <w:numId w:val="22"/>
+        </w:numPr>
+      </w:pPr>
+      <w:r>
+        <w:t>Το σύστημα ενημερώνει το προφίλ του χρήστη με την επίσκεψη και προσθέτει τυχόν πόντους ή προόδους σε ενεργές προκλήσεις.</w:t>
+      </w:r>
+    </w:p>
+    <w:p>
+      <w:pPr>
+        <w:rPr>
+          <w:b/>
+        </w:rPr>
+      </w:pPr>
+      <w:r>
+        <w:rPr>
+          <w:b/>
+        </w:rPr>
+        <w:t xml:space="preserve">Εναλλακτική Ροή </w:t>
+      </w:r>
+    </w:p>
+    <w:p>
+      <w:pPr>
+        <w:pStyle w:val="a6"/>
+        <w:numPr>
+          <w:ilvl w:val="0"/>
+          <w:numId w:val="23"/>
+        </w:numPr>
+      </w:pPr>
+      <w:bookmarkStart w:id="0" w:name="_GoBack"/>
+      <w:r>
+        <w:t xml:space="preserve">Διπλό </w:t>
+      </w:r>
+      <w:r>
+        <w:rPr>
+          <w:lang w:val="en-US"/>
+        </w:rPr>
+        <w:t>Check</w:t>
+      </w:r>
+      <w:r>
+        <w:t>-</w:t>
+      </w:r>
+      <w:r>
+        <w:rPr>
+          <w:lang w:val="en-US"/>
+        </w:rPr>
+        <w:t>in</w:t>
+      </w:r>
+      <w:r>
+        <w:t xml:space="preserve">: </w:t>
+      </w:r>
+    </w:p>
+    <w:p>
+      <w:pPr>
+        <w:pStyle w:val="a6"/>
+        <w:numPr>
+          <w:ilvl w:val="0"/>
+          <w:numId w:val="23"/>
+        </w:numPr>
+      </w:pPr>
+      <w:r>
+        <w:t xml:space="preserve">Ο </w:t>
+      </w:r>
+      <w:r>
+        <w:rPr>
+          <w:lang w:val="en-US"/>
+        </w:rPr>
+        <w:t>Gym</w:t>
+      </w:r>
+      <w:r>
+        <w:t xml:space="preserve"> </w:t>
+      </w:r>
+      <w:r>
+        <w:rPr>
+          <w:lang w:val="en-US"/>
+        </w:rPr>
+        <w:t>Client</w:t>
+      </w:r>
+      <w:r>
+        <w:t xml:space="preserve"> κάνει </w:t>
+      </w:r>
+      <w:r>
+        <w:rPr>
+          <w:lang w:val="en-US"/>
+        </w:rPr>
+        <w:t>check</w:t>
+      </w:r>
+      <w:r>
+        <w:t>-</w:t>
+      </w:r>
+      <w:r>
+        <w:rPr>
+          <w:lang w:val="en-US"/>
+        </w:rPr>
+        <w:t>in</w:t>
+      </w:r>
+      <w:r>
+        <w:t xml:space="preserve"> για δεύτερη φορά την ίδια μέρα.</w:t>
+      </w:r>
+    </w:p>
+    <w:p>
+      <w:pPr>
+        <w:pStyle w:val="a6"/>
+        <w:numPr>
+          <w:ilvl w:val="0"/>
+          <w:numId w:val="23"/>
+        </w:numPr>
+      </w:pPr>
+      <w:r>
+        <w:t xml:space="preserve">Το σύστημα εμφανίζει το μήνυμα «Έχετε ήδη κάνει </w:t>
+      </w:r>
+      <w:r>
+        <w:rPr>
+          <w:lang w:val="en-US"/>
+        </w:rPr>
+        <w:t>check</w:t>
+      </w:r>
+      <w:r>
+        <w:t>-</w:t>
+      </w:r>
+      <w:r>
+        <w:rPr>
+          <w:lang w:val="en-US"/>
+        </w:rPr>
+        <w:t>in</w:t>
+      </w:r>
+      <w:r>
+        <w:t xml:space="preserve"> σήμερα στο γυμναστήριο αυτό.</w:t>
+      </w:r>
+    </w:p>
+    <w:p>
+      <w:pPr>
+        <w:pStyle w:val="a6"/>
+        <w:numPr>
+          <w:ilvl w:val="0"/>
+          <w:numId w:val="23"/>
+        </w:numPr>
+      </w:pPr>
+      <w:r>
+        <w:t>Το σύστημα επιστρέφει στην αρχική οθόνη.</w:t>
+      </w:r>
+    </w:p>
+    <w:bookmarkEnd w:id="0"/>
+    <w:p>
+      <w:pPr>
+        <w:rPr>
+          <w:b/>
+        </w:rPr>
+      </w:pPr>
+      <w:r>
+        <w:rPr>
+          <w:b/>
+        </w:rPr>
+        <w:t xml:space="preserve"> </w:t>
+      </w:r>
+    </w:p>
     <w:sectPr>
       <w:pgSz w:w="11906" w:h="16838"/>
       <w:pgMar w:top="1440" w:right="1800" w:bottom="1440" w:left="1800" w:header="720" w:footer="720" w:gutter="0"/>
@@ -2243,8 +3860,94 @@
 </file>
 
 <file path=word/numbering.xml><?xml version="1.0" encoding="utf-8"?>
-<w:numbering xmlns:wpc="http://schemas.microsoft.com/office/word/2010/wordprocessingCanvas" xmlns:cx="http://schemas.microsoft.com/office/drawing/2014/chartex" xmlns:cx1="http://schemas.microsoft.com/office/drawing/2015/9/8/chartex" xmlns:cx2="http://schemas.microsoft.com/office/drawing/2015/10/21/chartex" xmlns:cx3="http://schemas.microsoft.com/office/drawing/2016/5/9/chartex" xmlns:cx4="http://schemas.microsoft.com/office/drawing/2016/5/10/chartex" xmlns:cx5="http://schemas.microsoft.com/office/drawing/2016/5/11/chartex" xmlns:cx6="http://schemas.microsoft.com/office/drawing/2016/5/12/chartex" xmlns:cx7="http://schemas.microsoft.com/office/drawing/2016/5/13/chartex" xmlns:cx8="http://schemas.microsoft.com/office/drawing/2016/5/14/chartex" xmlns:mc="http://schemas.openxmlformats.org/markup-compatibility/2006" xmlns:aink="http://schemas.microsoft.com/office/drawing/2016/ink" xmlns:am3d="http://schemas.microsoft.com/office/drawing/2017/model3d" xmlns:o="urn:schemas-microsoft-com:office:office" xmlns:oel="http://schemas.microsoft.com/office/2019/extlst" xmlns:r="http://schemas.openxmlformats.org/officeDocument/2006/relationships" xmlns:m="http://schemas.openxmlformats.org/officeDocument/2006/math" xmlns:v="urn:schemas-microsoft-com:vml" xmlns:wp14="http://schemas.microsoft.com/office/word/2010/wordprocessingDrawing" xmlns:wp="http://schemas.openxmlformats.org/drawingml/2006/wordprocessingDrawing" xmlns:w10="urn:schemas-microsoft-com:office:word" xmlns:w="http://schemas.openxmlformats.org/wordprocessingml/2006/main" xmlns:w14="http://schemas.microsoft.com/office/word/2010/wordml" xmlns:w15="http://schemas.microsoft.com/office/word/2012/wordml" xmlns:w16cex="http://schemas.microsoft.com/office/word/2018/wordml/cex" xmlns:w16cid="http://schemas.microsoft.com/office/word/2016/wordml/cid" xmlns:w16="http://schemas.microsoft.com/office/word/2018/wordml" xmlns:w16du="http://schemas.microsoft.com/office/word/2023/wordml/word16du" xmlns:w16sdtdh="http://schemas.microsoft.com/office/word/2020/wordml/sdtdatahash" xmlns:w16sdtfl="http://schemas.microsoft.com/office/word/2024/wordml/sdtformatlock" xmlns:w16se="http://schemas.microsoft.com/office/word/2015/wordml/symex" xmlns:wpg="http://schemas.microsoft.com/office/word/2010/wordprocessingGroup" xmlns:wpi="http://schemas.microsoft.com/office/word/2010/wordprocessingInk" xmlns:wne="http://schemas.microsoft.com/office/word/2006/wordml" xmlns:wps="http://schemas.microsoft.com/office/word/2010/wordprocessingShape" mc:Ignorable="w14 w15 w16se w16cid w16 w16cex w16sdtdh w16sdtfl w16du wp14">
+<w:numbering xmlns:wpc="http://schemas.microsoft.com/office/word/2010/wordprocessingCanvas" xmlns:cx="http://schemas.microsoft.com/office/drawing/2014/chartex" xmlns:mc="http://schemas.openxmlformats.org/markup-compatibility/2006" xmlns:o="urn:schemas-microsoft-com:office:office" xmlns:r="http://schemas.openxmlformats.org/officeDocument/2006/relationships" xmlns:m="http://schemas.openxmlformats.org/officeDocument/2006/math" xmlns:v="urn:schemas-microsoft-com:vml" xmlns:wp14="http://schemas.microsoft.com/office/word/2010/wordprocessingDrawing" xmlns:wp="http://schemas.openxmlformats.org/drawingml/2006/wordprocessingDrawing" xmlns:w10="urn:schemas-microsoft-com:office:word" xmlns:w="http://schemas.openxmlformats.org/wordprocessingml/2006/main" xmlns:w14="http://schemas.microsoft.com/office/word/2010/wordml" xmlns:w15="http://schemas.microsoft.com/office/word/2012/wordml" xmlns:w16se="http://schemas.microsoft.com/office/word/2015/wordml/symex" xmlns:wpg="http://schemas.microsoft.com/office/word/2010/wordprocessingGroup" xmlns:wpi="http://schemas.microsoft.com/office/word/2010/wordprocessingInk" xmlns:wne="http://schemas.microsoft.com/office/word/2006/wordml" xmlns:wps="http://schemas.microsoft.com/office/word/2010/wordprocessingShape" mc:Ignorable="w14 w15 w16se wp14">
   <w:abstractNum w:abstractNumId="0" w15:restartNumberingAfterBreak="0">
+    <w:nsid w:val="06BF031A"/>
+    <w:multiLevelType w:val="hybridMultilevel"/>
+    <w:tmpl w:val="5322C486"/>
+    <w:lvl w:ilvl="0" w:tplc="0408000F">
+      <w:start w:val="1"/>
+      <w:numFmt w:val="decimal"/>
+      <w:lvlText w:val="%1."/>
+      <w:lvlJc w:val="left"/>
+      <w:pPr>
+        <w:ind w:left="720" w:hanging="360"/>
+      </w:pPr>
+    </w:lvl>
+    <w:lvl w:ilvl="1" w:tplc="04080019" w:tentative="1">
+      <w:start w:val="1"/>
+      <w:numFmt w:val="lowerLetter"/>
+      <w:lvlText w:val="%2."/>
+      <w:lvlJc w:val="left"/>
+      <w:pPr>
+        <w:ind w:left="1440" w:hanging="360"/>
+      </w:pPr>
+    </w:lvl>
+    <w:lvl w:ilvl="2" w:tplc="0408001B" w:tentative="1">
+      <w:start w:val="1"/>
+      <w:numFmt w:val="lowerRoman"/>
+      <w:lvlText w:val="%3."/>
+      <w:lvlJc w:val="right"/>
+      <w:pPr>
+        <w:ind w:left="2160" w:hanging="180"/>
+      </w:pPr>
+    </w:lvl>
+    <w:lvl w:ilvl="3" w:tplc="0408000F" w:tentative="1">
+      <w:start w:val="1"/>
+      <w:numFmt w:val="decimal"/>
+      <w:lvlText w:val="%4."/>
+      <w:lvlJc w:val="left"/>
+      <w:pPr>
+        <w:ind w:left="2880" w:hanging="360"/>
+      </w:pPr>
+    </w:lvl>
+    <w:lvl w:ilvl="4" w:tplc="04080019" w:tentative="1">
+      <w:start w:val="1"/>
+      <w:numFmt w:val="lowerLetter"/>
+      <w:lvlText w:val="%5."/>
+      <w:lvlJc w:val="left"/>
+      <w:pPr>
+        <w:ind w:left="3600" w:hanging="360"/>
+      </w:pPr>
+    </w:lvl>
+    <w:lvl w:ilvl="5" w:tplc="0408001B" w:tentative="1">
+      <w:start w:val="1"/>
+      <w:numFmt w:val="lowerRoman"/>
+      <w:lvlText w:val="%6."/>
+      <w:lvlJc w:val="right"/>
+      <w:pPr>
+        <w:ind w:left="4320" w:hanging="180"/>
+      </w:pPr>
+    </w:lvl>
+    <w:lvl w:ilvl="6" w:tplc="0408000F" w:tentative="1">
+      <w:start w:val="1"/>
+      <w:numFmt w:val="decimal"/>
+      <w:lvlText w:val="%7."/>
+      <w:lvlJc w:val="left"/>
+      <w:pPr>
+        <w:ind w:left="5040" w:hanging="360"/>
+      </w:pPr>
+    </w:lvl>
+    <w:lvl w:ilvl="7" w:tplc="04080019" w:tentative="1">
+      <w:start w:val="1"/>
+      <w:numFmt w:val="lowerLetter"/>
+      <w:lvlText w:val="%8."/>
+      <w:lvlJc w:val="left"/>
+      <w:pPr>
+        <w:ind w:left="5760" w:hanging="360"/>
+      </w:pPr>
+    </w:lvl>
+    <w:lvl w:ilvl="8" w:tplc="0408001B" w:tentative="1">
+      <w:start w:val="1"/>
+      <w:numFmt w:val="lowerRoman"/>
+      <w:lvlText w:val="%9."/>
+      <w:lvlJc w:val="right"/>
+      <w:pPr>
+        <w:ind w:left="6480" w:hanging="180"/>
+      </w:pPr>
+    </w:lvl>
+  </w:abstractNum>
+  <w:abstractNum w:abstractNumId="1" w15:restartNumberingAfterBreak="0">
     <w:nsid w:val="0A19120C"/>
     <w:multiLevelType w:val="hybridMultilevel"/>
     <w:tmpl w:val="F12832A8"/>
@@ -2334,7 +4037,7 @@
       </w:pPr>
     </w:lvl>
   </w:abstractNum>
-  <w:abstractNum w:abstractNumId="1" w15:restartNumberingAfterBreak="0">
+  <w:abstractNum w:abstractNumId="2" w15:restartNumberingAfterBreak="0">
     <w:nsid w:val="0D116ECB"/>
     <w:multiLevelType w:val="multilevel"/>
     <w:tmpl w:val="5B4609CC"/>
@@ -2447,7 +4150,93 @@
       </w:pPr>
     </w:lvl>
   </w:abstractNum>
-  <w:abstractNum w:abstractNumId="2" w15:restartNumberingAfterBreak="0">
+  <w:abstractNum w:abstractNumId="3" w15:restartNumberingAfterBreak="0">
+    <w:nsid w:val="106652E8"/>
+    <w:multiLevelType w:val="hybridMultilevel"/>
+    <w:tmpl w:val="C9902CA0"/>
+    <w:lvl w:ilvl="0" w:tplc="0408000F">
+      <w:start w:val="1"/>
+      <w:numFmt w:val="decimal"/>
+      <w:lvlText w:val="%1."/>
+      <w:lvlJc w:val="left"/>
+      <w:pPr>
+        <w:ind w:left="720" w:hanging="360"/>
+      </w:pPr>
+    </w:lvl>
+    <w:lvl w:ilvl="1" w:tplc="04080019" w:tentative="1">
+      <w:start w:val="1"/>
+      <w:numFmt w:val="lowerLetter"/>
+      <w:lvlText w:val="%2."/>
+      <w:lvlJc w:val="left"/>
+      <w:pPr>
+        <w:ind w:left="1440" w:hanging="360"/>
+      </w:pPr>
+    </w:lvl>
+    <w:lvl w:ilvl="2" w:tplc="0408001B" w:tentative="1">
+      <w:start w:val="1"/>
+      <w:numFmt w:val="lowerRoman"/>
+      <w:lvlText w:val="%3."/>
+      <w:lvlJc w:val="right"/>
+      <w:pPr>
+        <w:ind w:left="2160" w:hanging="180"/>
+      </w:pPr>
+    </w:lvl>
+    <w:lvl w:ilvl="3" w:tplc="0408000F" w:tentative="1">
+      <w:start w:val="1"/>
+      <w:numFmt w:val="decimal"/>
+      <w:lvlText w:val="%4."/>
+      <w:lvlJc w:val="left"/>
+      <w:pPr>
+        <w:ind w:left="2880" w:hanging="360"/>
+      </w:pPr>
+    </w:lvl>
+    <w:lvl w:ilvl="4" w:tplc="04080019" w:tentative="1">
+      <w:start w:val="1"/>
+      <w:numFmt w:val="lowerLetter"/>
+      <w:lvlText w:val="%5."/>
+      <w:lvlJc w:val="left"/>
+      <w:pPr>
+        <w:ind w:left="3600" w:hanging="360"/>
+      </w:pPr>
+    </w:lvl>
+    <w:lvl w:ilvl="5" w:tplc="0408001B" w:tentative="1">
+      <w:start w:val="1"/>
+      <w:numFmt w:val="lowerRoman"/>
+      <w:lvlText w:val="%6."/>
+      <w:lvlJc w:val="right"/>
+      <w:pPr>
+        <w:ind w:left="4320" w:hanging="180"/>
+      </w:pPr>
+    </w:lvl>
+    <w:lvl w:ilvl="6" w:tplc="0408000F" w:tentative="1">
+      <w:start w:val="1"/>
+      <w:numFmt w:val="decimal"/>
+      <w:lvlText w:val="%7."/>
+      <w:lvlJc w:val="left"/>
+      <w:pPr>
+        <w:ind w:left="5040" w:hanging="360"/>
+      </w:pPr>
+    </w:lvl>
+    <w:lvl w:ilvl="7" w:tplc="04080019" w:tentative="1">
+      <w:start w:val="1"/>
+      <w:numFmt w:val="lowerLetter"/>
+      <w:lvlText w:val="%8."/>
+      <w:lvlJc w:val="left"/>
+      <w:pPr>
+        <w:ind w:left="5760" w:hanging="360"/>
+      </w:pPr>
+    </w:lvl>
+    <w:lvl w:ilvl="8" w:tplc="0408001B" w:tentative="1">
+      <w:start w:val="1"/>
+      <w:numFmt w:val="lowerRoman"/>
+      <w:lvlText w:val="%9."/>
+      <w:lvlJc w:val="right"/>
+      <w:pPr>
+        <w:ind w:left="6480" w:hanging="180"/>
+      </w:pPr>
+    </w:lvl>
+  </w:abstractNum>
+  <w:abstractNum w:abstractNumId="4" w15:restartNumberingAfterBreak="0">
     <w:nsid w:val="15871CAC"/>
     <w:multiLevelType w:val="hybridMultilevel"/>
     <w:tmpl w:val="88547D3E"/>
@@ -2536,7 +4325,265 @@
       </w:pPr>
     </w:lvl>
   </w:abstractNum>
-  <w:abstractNum w:abstractNumId="3" w15:restartNumberingAfterBreak="0">
+  <w:abstractNum w:abstractNumId="5" w15:restartNumberingAfterBreak="0">
+    <w:nsid w:val="16A02BC5"/>
+    <w:multiLevelType w:val="hybridMultilevel"/>
+    <w:tmpl w:val="AEC4126C"/>
+    <w:lvl w:ilvl="0" w:tplc="0408000F">
+      <w:start w:val="1"/>
+      <w:numFmt w:val="decimal"/>
+      <w:lvlText w:val="%1."/>
+      <w:lvlJc w:val="left"/>
+      <w:pPr>
+        <w:ind w:left="720" w:hanging="360"/>
+      </w:pPr>
+    </w:lvl>
+    <w:lvl w:ilvl="1" w:tplc="04080019" w:tentative="1">
+      <w:start w:val="1"/>
+      <w:numFmt w:val="lowerLetter"/>
+      <w:lvlText w:val="%2."/>
+      <w:lvlJc w:val="left"/>
+      <w:pPr>
+        <w:ind w:left="1440" w:hanging="360"/>
+      </w:pPr>
+    </w:lvl>
+    <w:lvl w:ilvl="2" w:tplc="0408001B" w:tentative="1">
+      <w:start w:val="1"/>
+      <w:numFmt w:val="lowerRoman"/>
+      <w:lvlText w:val="%3."/>
+      <w:lvlJc w:val="right"/>
+      <w:pPr>
+        <w:ind w:left="2160" w:hanging="180"/>
+      </w:pPr>
+    </w:lvl>
+    <w:lvl w:ilvl="3" w:tplc="0408000F" w:tentative="1">
+      <w:start w:val="1"/>
+      <w:numFmt w:val="decimal"/>
+      <w:lvlText w:val="%4."/>
+      <w:lvlJc w:val="left"/>
+      <w:pPr>
+        <w:ind w:left="2880" w:hanging="360"/>
+      </w:pPr>
+    </w:lvl>
+    <w:lvl w:ilvl="4" w:tplc="04080019" w:tentative="1">
+      <w:start w:val="1"/>
+      <w:numFmt w:val="lowerLetter"/>
+      <w:lvlText w:val="%5."/>
+      <w:lvlJc w:val="left"/>
+      <w:pPr>
+        <w:ind w:left="3600" w:hanging="360"/>
+      </w:pPr>
+    </w:lvl>
+    <w:lvl w:ilvl="5" w:tplc="0408001B" w:tentative="1">
+      <w:start w:val="1"/>
+      <w:numFmt w:val="lowerRoman"/>
+      <w:lvlText w:val="%6."/>
+      <w:lvlJc w:val="right"/>
+      <w:pPr>
+        <w:ind w:left="4320" w:hanging="180"/>
+      </w:pPr>
+    </w:lvl>
+    <w:lvl w:ilvl="6" w:tplc="0408000F" w:tentative="1">
+      <w:start w:val="1"/>
+      <w:numFmt w:val="decimal"/>
+      <w:lvlText w:val="%7."/>
+      <w:lvlJc w:val="left"/>
+      <w:pPr>
+        <w:ind w:left="5040" w:hanging="360"/>
+      </w:pPr>
+    </w:lvl>
+    <w:lvl w:ilvl="7" w:tplc="04080019" w:tentative="1">
+      <w:start w:val="1"/>
+      <w:numFmt w:val="lowerLetter"/>
+      <w:lvlText w:val="%8."/>
+      <w:lvlJc w:val="left"/>
+      <w:pPr>
+        <w:ind w:left="5760" w:hanging="360"/>
+      </w:pPr>
+    </w:lvl>
+    <w:lvl w:ilvl="8" w:tplc="0408001B" w:tentative="1">
+      <w:start w:val="1"/>
+      <w:numFmt w:val="lowerRoman"/>
+      <w:lvlText w:val="%9."/>
+      <w:lvlJc w:val="right"/>
+      <w:pPr>
+        <w:ind w:left="6480" w:hanging="180"/>
+      </w:pPr>
+    </w:lvl>
+  </w:abstractNum>
+  <w:abstractNum w:abstractNumId="6" w15:restartNumberingAfterBreak="0">
+    <w:nsid w:val="1FF23A08"/>
+    <w:multiLevelType w:val="hybridMultilevel"/>
+    <w:tmpl w:val="E698FF32"/>
+    <w:lvl w:ilvl="0" w:tplc="0408000F">
+      <w:start w:val="1"/>
+      <w:numFmt w:val="decimal"/>
+      <w:lvlText w:val="%1."/>
+      <w:lvlJc w:val="left"/>
+      <w:pPr>
+        <w:ind w:left="720" w:hanging="360"/>
+      </w:pPr>
+    </w:lvl>
+    <w:lvl w:ilvl="1" w:tplc="04080019" w:tentative="1">
+      <w:start w:val="1"/>
+      <w:numFmt w:val="lowerLetter"/>
+      <w:lvlText w:val="%2."/>
+      <w:lvlJc w:val="left"/>
+      <w:pPr>
+        <w:ind w:left="1440" w:hanging="360"/>
+      </w:pPr>
+    </w:lvl>
+    <w:lvl w:ilvl="2" w:tplc="0408001B" w:tentative="1">
+      <w:start w:val="1"/>
+      <w:numFmt w:val="lowerRoman"/>
+      <w:lvlText w:val="%3."/>
+      <w:lvlJc w:val="right"/>
+      <w:pPr>
+        <w:ind w:left="2160" w:hanging="180"/>
+      </w:pPr>
+    </w:lvl>
+    <w:lvl w:ilvl="3" w:tplc="0408000F" w:tentative="1">
+      <w:start w:val="1"/>
+      <w:numFmt w:val="decimal"/>
+      <w:lvlText w:val="%4."/>
+      <w:lvlJc w:val="left"/>
+      <w:pPr>
+        <w:ind w:left="2880" w:hanging="360"/>
+      </w:pPr>
+    </w:lvl>
+    <w:lvl w:ilvl="4" w:tplc="04080019" w:tentative="1">
+      <w:start w:val="1"/>
+      <w:numFmt w:val="lowerLetter"/>
+      <w:lvlText w:val="%5."/>
+      <w:lvlJc w:val="left"/>
+      <w:pPr>
+        <w:ind w:left="3600" w:hanging="360"/>
+      </w:pPr>
+    </w:lvl>
+    <w:lvl w:ilvl="5" w:tplc="0408001B" w:tentative="1">
+      <w:start w:val="1"/>
+      <w:numFmt w:val="lowerRoman"/>
+      <w:lvlText w:val="%6."/>
+      <w:lvlJc w:val="right"/>
+      <w:pPr>
+        <w:ind w:left="4320" w:hanging="180"/>
+      </w:pPr>
+    </w:lvl>
+    <w:lvl w:ilvl="6" w:tplc="0408000F" w:tentative="1">
+      <w:start w:val="1"/>
+      <w:numFmt w:val="decimal"/>
+      <w:lvlText w:val="%7."/>
+      <w:lvlJc w:val="left"/>
+      <w:pPr>
+        <w:ind w:left="5040" w:hanging="360"/>
+      </w:pPr>
+    </w:lvl>
+    <w:lvl w:ilvl="7" w:tplc="04080019" w:tentative="1">
+      <w:start w:val="1"/>
+      <w:numFmt w:val="lowerLetter"/>
+      <w:lvlText w:val="%8."/>
+      <w:lvlJc w:val="left"/>
+      <w:pPr>
+        <w:ind w:left="5760" w:hanging="360"/>
+      </w:pPr>
+    </w:lvl>
+    <w:lvl w:ilvl="8" w:tplc="0408001B" w:tentative="1">
+      <w:start w:val="1"/>
+      <w:numFmt w:val="lowerRoman"/>
+      <w:lvlText w:val="%9."/>
+      <w:lvlJc w:val="right"/>
+      <w:pPr>
+        <w:ind w:left="6480" w:hanging="180"/>
+      </w:pPr>
+    </w:lvl>
+  </w:abstractNum>
+  <w:abstractNum w:abstractNumId="7" w15:restartNumberingAfterBreak="0">
+    <w:nsid w:val="251F5D88"/>
+    <w:multiLevelType w:val="hybridMultilevel"/>
+    <w:tmpl w:val="EB2C87A4"/>
+    <w:lvl w:ilvl="0" w:tplc="0408000F">
+      <w:start w:val="1"/>
+      <w:numFmt w:val="decimal"/>
+      <w:lvlText w:val="%1."/>
+      <w:lvlJc w:val="left"/>
+      <w:pPr>
+        <w:ind w:left="720" w:hanging="360"/>
+      </w:pPr>
+    </w:lvl>
+    <w:lvl w:ilvl="1" w:tplc="04080019" w:tentative="1">
+      <w:start w:val="1"/>
+      <w:numFmt w:val="lowerLetter"/>
+      <w:lvlText w:val="%2."/>
+      <w:lvlJc w:val="left"/>
+      <w:pPr>
+        <w:ind w:left="1440" w:hanging="360"/>
+      </w:pPr>
+    </w:lvl>
+    <w:lvl w:ilvl="2" w:tplc="0408001B" w:tentative="1">
+      <w:start w:val="1"/>
+      <w:numFmt w:val="lowerRoman"/>
+      <w:lvlText w:val="%3."/>
+      <w:lvlJc w:val="right"/>
+      <w:pPr>
+        <w:ind w:left="2160" w:hanging="180"/>
+      </w:pPr>
+    </w:lvl>
+    <w:lvl w:ilvl="3" w:tplc="0408000F" w:tentative="1">
+      <w:start w:val="1"/>
+      <w:numFmt w:val="decimal"/>
+      <w:lvlText w:val="%4."/>
+      <w:lvlJc w:val="left"/>
+      <w:pPr>
+        <w:ind w:left="2880" w:hanging="360"/>
+      </w:pPr>
+    </w:lvl>
+    <w:lvl w:ilvl="4" w:tplc="04080019" w:tentative="1">
+      <w:start w:val="1"/>
+      <w:numFmt w:val="lowerLetter"/>
+      <w:lvlText w:val="%5."/>
+      <w:lvlJc w:val="left"/>
+      <w:pPr>
+        <w:ind w:left="3600" w:hanging="360"/>
+      </w:pPr>
+    </w:lvl>
+    <w:lvl w:ilvl="5" w:tplc="0408001B" w:tentative="1">
+      <w:start w:val="1"/>
+      <w:numFmt w:val="lowerRoman"/>
+      <w:lvlText w:val="%6."/>
+      <w:lvlJc w:val="right"/>
+      <w:pPr>
+        <w:ind w:left="4320" w:hanging="180"/>
+      </w:pPr>
+    </w:lvl>
+    <w:lvl w:ilvl="6" w:tplc="0408000F" w:tentative="1">
+      <w:start w:val="1"/>
+      <w:numFmt w:val="decimal"/>
+      <w:lvlText w:val="%7."/>
+      <w:lvlJc w:val="left"/>
+      <w:pPr>
+        <w:ind w:left="5040" w:hanging="360"/>
+      </w:pPr>
+    </w:lvl>
+    <w:lvl w:ilvl="7" w:tplc="04080019" w:tentative="1">
+      <w:start w:val="1"/>
+      <w:numFmt w:val="lowerLetter"/>
+      <w:lvlText w:val="%8."/>
+      <w:lvlJc w:val="left"/>
+      <w:pPr>
+        <w:ind w:left="5760" w:hanging="360"/>
+      </w:pPr>
+    </w:lvl>
+    <w:lvl w:ilvl="8" w:tplc="0408001B" w:tentative="1">
+      <w:start w:val="1"/>
+      <w:numFmt w:val="lowerRoman"/>
+      <w:lvlText w:val="%9."/>
+      <w:lvlJc w:val="right"/>
+      <w:pPr>
+        <w:ind w:left="6480" w:hanging="180"/>
+      </w:pPr>
+    </w:lvl>
+  </w:abstractNum>
+  <w:abstractNum w:abstractNumId="8" w15:restartNumberingAfterBreak="0">
     <w:nsid w:val="256B37F6"/>
     <w:multiLevelType w:val="hybridMultilevel"/>
     <w:tmpl w:val="BB3ED738"/>
@@ -2625,7 +4672,7 @@
       </w:pPr>
     </w:lvl>
   </w:abstractNum>
-  <w:abstractNum w:abstractNumId="4" w15:restartNumberingAfterBreak="0">
+  <w:abstractNum w:abstractNumId="9" w15:restartNumberingAfterBreak="0">
     <w:nsid w:val="31E43699"/>
     <w:multiLevelType w:val="hybridMultilevel"/>
     <w:tmpl w:val="B4DAA798"/>
@@ -2711,7 +4758,7 @@
       </w:pPr>
     </w:lvl>
   </w:abstractNum>
-  <w:abstractNum w:abstractNumId="5" w15:restartNumberingAfterBreak="0">
+  <w:abstractNum w:abstractNumId="10" w15:restartNumberingAfterBreak="0">
     <w:nsid w:val="348D3729"/>
     <w:multiLevelType w:val="multilevel"/>
     <w:tmpl w:val="BE2C5126"/>
@@ -2824,7 +4871,7 @@
       </w:pPr>
     </w:lvl>
   </w:abstractNum>
-  <w:abstractNum w:abstractNumId="6" w15:restartNumberingAfterBreak="0">
+  <w:abstractNum w:abstractNumId="11" w15:restartNumberingAfterBreak="0">
     <w:nsid w:val="37707216"/>
     <w:multiLevelType w:val="hybridMultilevel"/>
     <w:tmpl w:val="DA92A75C"/>
@@ -2913,7 +4960,7 @@
       </w:pPr>
     </w:lvl>
   </w:abstractNum>
-  <w:abstractNum w:abstractNumId="7" w15:restartNumberingAfterBreak="0">
+  <w:abstractNum w:abstractNumId="12" w15:restartNumberingAfterBreak="0">
     <w:nsid w:val="4043163A"/>
     <w:multiLevelType w:val="multilevel"/>
     <w:tmpl w:val="BCBAB2E2"/>
@@ -3026,7 +5073,7 @@
       </w:pPr>
     </w:lvl>
   </w:abstractNum>
-  <w:abstractNum w:abstractNumId="8" w15:restartNumberingAfterBreak="0">
+  <w:abstractNum w:abstractNumId="13" w15:restartNumberingAfterBreak="0">
     <w:nsid w:val="48E36C38"/>
     <w:multiLevelType w:val="hybridMultilevel"/>
     <w:tmpl w:val="F7528870"/>
@@ -3115,7 +5162,93 @@
       </w:pPr>
     </w:lvl>
   </w:abstractNum>
-  <w:abstractNum w:abstractNumId="9" w15:restartNumberingAfterBreak="0">
+  <w:abstractNum w:abstractNumId="14" w15:restartNumberingAfterBreak="0">
+    <w:nsid w:val="4EB369CB"/>
+    <w:multiLevelType w:val="hybridMultilevel"/>
+    <w:tmpl w:val="A426CAFC"/>
+    <w:lvl w:ilvl="0" w:tplc="0408000F">
+      <w:start w:val="1"/>
+      <w:numFmt w:val="decimal"/>
+      <w:lvlText w:val="%1."/>
+      <w:lvlJc w:val="left"/>
+      <w:pPr>
+        <w:ind w:left="720" w:hanging="360"/>
+      </w:pPr>
+    </w:lvl>
+    <w:lvl w:ilvl="1" w:tplc="04080019" w:tentative="1">
+      <w:start w:val="1"/>
+      <w:numFmt w:val="lowerLetter"/>
+      <w:lvlText w:val="%2."/>
+      <w:lvlJc w:val="left"/>
+      <w:pPr>
+        <w:ind w:left="1440" w:hanging="360"/>
+      </w:pPr>
+    </w:lvl>
+    <w:lvl w:ilvl="2" w:tplc="0408001B" w:tentative="1">
+      <w:start w:val="1"/>
+      <w:numFmt w:val="lowerRoman"/>
+      <w:lvlText w:val="%3."/>
+      <w:lvlJc w:val="right"/>
+      <w:pPr>
+        <w:ind w:left="2160" w:hanging="180"/>
+      </w:pPr>
+    </w:lvl>
+    <w:lvl w:ilvl="3" w:tplc="0408000F" w:tentative="1">
+      <w:start w:val="1"/>
+      <w:numFmt w:val="decimal"/>
+      <w:lvlText w:val="%4."/>
+      <w:lvlJc w:val="left"/>
+      <w:pPr>
+        <w:ind w:left="2880" w:hanging="360"/>
+      </w:pPr>
+    </w:lvl>
+    <w:lvl w:ilvl="4" w:tplc="04080019" w:tentative="1">
+      <w:start w:val="1"/>
+      <w:numFmt w:val="lowerLetter"/>
+      <w:lvlText w:val="%5."/>
+      <w:lvlJc w:val="left"/>
+      <w:pPr>
+        <w:ind w:left="3600" w:hanging="360"/>
+      </w:pPr>
+    </w:lvl>
+    <w:lvl w:ilvl="5" w:tplc="0408001B" w:tentative="1">
+      <w:start w:val="1"/>
+      <w:numFmt w:val="lowerRoman"/>
+      <w:lvlText w:val="%6."/>
+      <w:lvlJc w:val="right"/>
+      <w:pPr>
+        <w:ind w:left="4320" w:hanging="180"/>
+      </w:pPr>
+    </w:lvl>
+    <w:lvl w:ilvl="6" w:tplc="0408000F" w:tentative="1">
+      <w:start w:val="1"/>
+      <w:numFmt w:val="decimal"/>
+      <w:lvlText w:val="%7."/>
+      <w:lvlJc w:val="left"/>
+      <w:pPr>
+        <w:ind w:left="5040" w:hanging="360"/>
+      </w:pPr>
+    </w:lvl>
+    <w:lvl w:ilvl="7" w:tplc="04080019" w:tentative="1">
+      <w:start w:val="1"/>
+      <w:numFmt w:val="lowerLetter"/>
+      <w:lvlText w:val="%8."/>
+      <w:lvlJc w:val="left"/>
+      <w:pPr>
+        <w:ind w:left="5760" w:hanging="360"/>
+      </w:pPr>
+    </w:lvl>
+    <w:lvl w:ilvl="8" w:tplc="0408001B" w:tentative="1">
+      <w:start w:val="1"/>
+      <w:numFmt w:val="lowerRoman"/>
+      <w:lvlText w:val="%9."/>
+      <w:lvlJc w:val="right"/>
+      <w:pPr>
+        <w:ind w:left="6480" w:hanging="180"/>
+      </w:pPr>
+    </w:lvl>
+  </w:abstractNum>
+  <w:abstractNum w:abstractNumId="15" w15:restartNumberingAfterBreak="0">
     <w:nsid w:val="50144689"/>
     <w:multiLevelType w:val="multilevel"/>
     <w:tmpl w:val="8BACAC7C"/>
@@ -3228,7 +5361,7 @@
       </w:pPr>
     </w:lvl>
   </w:abstractNum>
-  <w:abstractNum w:abstractNumId="10" w15:restartNumberingAfterBreak="0">
+  <w:abstractNum w:abstractNumId="16" w15:restartNumberingAfterBreak="0">
     <w:nsid w:val="5DA71FE5"/>
     <w:multiLevelType w:val="multilevel"/>
     <w:tmpl w:val="91027CB2"/>
@@ -3341,7 +5474,7 @@
       </w:pPr>
     </w:lvl>
   </w:abstractNum>
-  <w:abstractNum w:abstractNumId="11" w15:restartNumberingAfterBreak="0">
+  <w:abstractNum w:abstractNumId="17" w15:restartNumberingAfterBreak="0">
     <w:nsid w:val="61E13BB1"/>
     <w:multiLevelType w:val="multilevel"/>
     <w:tmpl w:val="A34664CE"/>
@@ -3457,65 +5590,261 @@
       </w:pPr>
     </w:lvl>
   </w:abstractNum>
-  <w:num w:numId="1" w16cid:durableId="922490443">
-    <w:abstractNumId w:val="0"/>
+  <w:abstractNum w:abstractNumId="18" w15:restartNumberingAfterBreak="0">
+    <w:nsid w:val="766014A4"/>
+    <w:multiLevelType w:val="hybridMultilevel"/>
+    <w:tmpl w:val="2E84C666"/>
+    <w:lvl w:ilvl="0" w:tplc="0408000F">
+      <w:start w:val="1"/>
+      <w:numFmt w:val="decimal"/>
+      <w:lvlText w:val="%1."/>
+      <w:lvlJc w:val="left"/>
+      <w:pPr>
+        <w:ind w:left="720" w:hanging="360"/>
+      </w:pPr>
+    </w:lvl>
+    <w:lvl w:ilvl="1" w:tplc="04080019" w:tentative="1">
+      <w:start w:val="1"/>
+      <w:numFmt w:val="lowerLetter"/>
+      <w:lvlText w:val="%2."/>
+      <w:lvlJc w:val="left"/>
+      <w:pPr>
+        <w:ind w:left="1440" w:hanging="360"/>
+      </w:pPr>
+    </w:lvl>
+    <w:lvl w:ilvl="2" w:tplc="0408001B" w:tentative="1">
+      <w:start w:val="1"/>
+      <w:numFmt w:val="lowerRoman"/>
+      <w:lvlText w:val="%3."/>
+      <w:lvlJc w:val="right"/>
+      <w:pPr>
+        <w:ind w:left="2160" w:hanging="180"/>
+      </w:pPr>
+    </w:lvl>
+    <w:lvl w:ilvl="3" w:tplc="0408000F" w:tentative="1">
+      <w:start w:val="1"/>
+      <w:numFmt w:val="decimal"/>
+      <w:lvlText w:val="%4."/>
+      <w:lvlJc w:val="left"/>
+      <w:pPr>
+        <w:ind w:left="2880" w:hanging="360"/>
+      </w:pPr>
+    </w:lvl>
+    <w:lvl w:ilvl="4" w:tplc="04080019" w:tentative="1">
+      <w:start w:val="1"/>
+      <w:numFmt w:val="lowerLetter"/>
+      <w:lvlText w:val="%5."/>
+      <w:lvlJc w:val="left"/>
+      <w:pPr>
+        <w:ind w:left="3600" w:hanging="360"/>
+      </w:pPr>
+    </w:lvl>
+    <w:lvl w:ilvl="5" w:tplc="0408001B" w:tentative="1">
+      <w:start w:val="1"/>
+      <w:numFmt w:val="lowerRoman"/>
+      <w:lvlText w:val="%6."/>
+      <w:lvlJc w:val="right"/>
+      <w:pPr>
+        <w:ind w:left="4320" w:hanging="180"/>
+      </w:pPr>
+    </w:lvl>
+    <w:lvl w:ilvl="6" w:tplc="0408000F" w:tentative="1">
+      <w:start w:val="1"/>
+      <w:numFmt w:val="decimal"/>
+      <w:lvlText w:val="%7."/>
+      <w:lvlJc w:val="left"/>
+      <w:pPr>
+        <w:ind w:left="5040" w:hanging="360"/>
+      </w:pPr>
+    </w:lvl>
+    <w:lvl w:ilvl="7" w:tplc="04080019" w:tentative="1">
+      <w:start w:val="1"/>
+      <w:numFmt w:val="lowerLetter"/>
+      <w:lvlText w:val="%8."/>
+      <w:lvlJc w:val="left"/>
+      <w:pPr>
+        <w:ind w:left="5760" w:hanging="360"/>
+      </w:pPr>
+    </w:lvl>
+    <w:lvl w:ilvl="8" w:tplc="0408001B" w:tentative="1">
+      <w:start w:val="1"/>
+      <w:numFmt w:val="lowerRoman"/>
+      <w:lvlText w:val="%9."/>
+      <w:lvlJc w:val="right"/>
+      <w:pPr>
+        <w:ind w:left="6480" w:hanging="180"/>
+      </w:pPr>
+    </w:lvl>
+  </w:abstractNum>
+  <w:abstractNum w:abstractNumId="19" w15:restartNumberingAfterBreak="0">
+    <w:nsid w:val="7EEA3E02"/>
+    <w:multiLevelType w:val="hybridMultilevel"/>
+    <w:tmpl w:val="3B44F706"/>
+    <w:lvl w:ilvl="0" w:tplc="0408000F">
+      <w:start w:val="1"/>
+      <w:numFmt w:val="decimal"/>
+      <w:lvlText w:val="%1."/>
+      <w:lvlJc w:val="left"/>
+      <w:pPr>
+        <w:ind w:left="720" w:hanging="360"/>
+      </w:pPr>
+    </w:lvl>
+    <w:lvl w:ilvl="1" w:tplc="04080019" w:tentative="1">
+      <w:start w:val="1"/>
+      <w:numFmt w:val="lowerLetter"/>
+      <w:lvlText w:val="%2."/>
+      <w:lvlJc w:val="left"/>
+      <w:pPr>
+        <w:ind w:left="1440" w:hanging="360"/>
+      </w:pPr>
+    </w:lvl>
+    <w:lvl w:ilvl="2" w:tplc="0408001B" w:tentative="1">
+      <w:start w:val="1"/>
+      <w:numFmt w:val="lowerRoman"/>
+      <w:lvlText w:val="%3."/>
+      <w:lvlJc w:val="right"/>
+      <w:pPr>
+        <w:ind w:left="2160" w:hanging="180"/>
+      </w:pPr>
+    </w:lvl>
+    <w:lvl w:ilvl="3" w:tplc="0408000F" w:tentative="1">
+      <w:start w:val="1"/>
+      <w:numFmt w:val="decimal"/>
+      <w:lvlText w:val="%4."/>
+      <w:lvlJc w:val="left"/>
+      <w:pPr>
+        <w:ind w:left="2880" w:hanging="360"/>
+      </w:pPr>
+    </w:lvl>
+    <w:lvl w:ilvl="4" w:tplc="04080019" w:tentative="1">
+      <w:start w:val="1"/>
+      <w:numFmt w:val="lowerLetter"/>
+      <w:lvlText w:val="%5."/>
+      <w:lvlJc w:val="left"/>
+      <w:pPr>
+        <w:ind w:left="3600" w:hanging="360"/>
+      </w:pPr>
+    </w:lvl>
+    <w:lvl w:ilvl="5" w:tplc="0408001B" w:tentative="1">
+      <w:start w:val="1"/>
+      <w:numFmt w:val="lowerRoman"/>
+      <w:lvlText w:val="%6."/>
+      <w:lvlJc w:val="right"/>
+      <w:pPr>
+        <w:ind w:left="4320" w:hanging="180"/>
+      </w:pPr>
+    </w:lvl>
+    <w:lvl w:ilvl="6" w:tplc="0408000F" w:tentative="1">
+      <w:start w:val="1"/>
+      <w:numFmt w:val="decimal"/>
+      <w:lvlText w:val="%7."/>
+      <w:lvlJc w:val="left"/>
+      <w:pPr>
+        <w:ind w:left="5040" w:hanging="360"/>
+      </w:pPr>
+    </w:lvl>
+    <w:lvl w:ilvl="7" w:tplc="04080019" w:tentative="1">
+      <w:start w:val="1"/>
+      <w:numFmt w:val="lowerLetter"/>
+      <w:lvlText w:val="%8."/>
+      <w:lvlJc w:val="left"/>
+      <w:pPr>
+        <w:ind w:left="5760" w:hanging="360"/>
+      </w:pPr>
+    </w:lvl>
+    <w:lvl w:ilvl="8" w:tplc="0408001B" w:tentative="1">
+      <w:start w:val="1"/>
+      <w:numFmt w:val="lowerRoman"/>
+      <w:lvlText w:val="%9."/>
+      <w:lvlJc w:val="right"/>
+      <w:pPr>
+        <w:ind w:left="6480" w:hanging="180"/>
+      </w:pPr>
+    </w:lvl>
+  </w:abstractNum>
+  <w:num w:numId="1">
+    <w:abstractNumId w:val="1"/>
   </w:num>
-  <w:num w:numId="2" w16cid:durableId="1986927242">
-    <w:abstractNumId w:val="2"/>
-  </w:num>
-  <w:num w:numId="3" w16cid:durableId="1205026938">
-    <w:abstractNumId w:val="5"/>
-  </w:num>
-  <w:num w:numId="4" w16cid:durableId="822308807">
-    <w:abstractNumId w:val="8"/>
-  </w:num>
-  <w:num w:numId="5" w16cid:durableId="189882318">
+  <w:num w:numId="2">
     <w:abstractNumId w:val="4"/>
   </w:num>
-  <w:num w:numId="6" w16cid:durableId="1093283296">
-    <w:abstractNumId w:val="6"/>
-  </w:num>
-  <w:num w:numId="7" w16cid:durableId="496967943">
+  <w:num w:numId="3">
     <w:abstractNumId w:val="10"/>
   </w:num>
-  <w:num w:numId="8" w16cid:durableId="1976373653">
+  <w:num w:numId="4">
+    <w:abstractNumId w:val="13"/>
+  </w:num>
+  <w:num w:numId="5">
+    <w:abstractNumId w:val="9"/>
+  </w:num>
+  <w:num w:numId="6">
     <w:abstractNumId w:val="11"/>
   </w:num>
-  <w:num w:numId="9" w16cid:durableId="4595729">
-    <w:abstractNumId w:val="11"/>
+  <w:num w:numId="7">
+    <w:abstractNumId w:val="16"/>
+  </w:num>
+  <w:num w:numId="8">
+    <w:abstractNumId w:val="17"/>
+  </w:num>
+  <w:num w:numId="9">
+    <w:abstractNumId w:val="17"/>
     <w:lvlOverride w:ilvl="1">
       <w:startOverride w:val="1"/>
     </w:lvlOverride>
   </w:num>
-  <w:num w:numId="10" w16cid:durableId="741022870">
-    <w:abstractNumId w:val="3"/>
+  <w:num w:numId="10">
+    <w:abstractNumId w:val="8"/>
   </w:num>
-  <w:num w:numId="11" w16cid:durableId="281503879">
-    <w:abstractNumId w:val="1"/>
+  <w:num w:numId="11">
+    <w:abstractNumId w:val="2"/>
   </w:num>
-  <w:num w:numId="12" w16cid:durableId="1194921393">
-    <w:abstractNumId w:val="9"/>
+  <w:num w:numId="12">
+    <w:abstractNumId w:val="15"/>
   </w:num>
-  <w:num w:numId="13" w16cid:durableId="125856400">
-    <w:abstractNumId w:val="7"/>
+  <w:num w:numId="13">
+    <w:abstractNumId w:val="12"/>
   </w:num>
-  <w:num w:numId="14" w16cid:durableId="1016544695">
-    <w:abstractNumId w:val="7"/>
+  <w:num w:numId="14">
+    <w:abstractNumId w:val="12"/>
     <w:lvlOverride w:ilvl="1">
       <w:startOverride w:val="1"/>
     </w:lvlOverride>
   </w:num>
-  <w:num w:numId="15" w16cid:durableId="1952663953">
-    <w:abstractNumId w:val="7"/>
+  <w:num w:numId="15">
+    <w:abstractNumId w:val="12"/>
     <w:lvlOverride w:ilvl="1">
       <w:startOverride w:val="1"/>
     </w:lvlOverride>
+  </w:num>
+  <w:num w:numId="16">
+    <w:abstractNumId w:val="18"/>
+  </w:num>
+  <w:num w:numId="17">
+    <w:abstractNumId w:val="14"/>
+  </w:num>
+  <w:num w:numId="18">
+    <w:abstractNumId w:val="0"/>
+  </w:num>
+  <w:num w:numId="19">
+    <w:abstractNumId w:val="19"/>
+  </w:num>
+  <w:num w:numId="20">
+    <w:abstractNumId w:val="6"/>
+  </w:num>
+  <w:num w:numId="21">
+    <w:abstractNumId w:val="3"/>
+  </w:num>
+  <w:num w:numId="22">
+    <w:abstractNumId w:val="7"/>
+  </w:num>
+  <w:num w:numId="23">
+    <w:abstractNumId w:val="5"/>
   </w:num>
 </w:numbering>
 </file>
 
 <file path=word/styles.xml><?xml version="1.0" encoding="utf-8"?>
-<w:styles xmlns:mc="http://schemas.openxmlformats.org/markup-compatibility/2006" xmlns:r="http://schemas.openxmlformats.org/officeDocument/2006/relationships" xmlns:w="http://schemas.openxmlformats.org/wordprocessingml/2006/main" xmlns:w14="http://schemas.microsoft.com/office/word/2010/wordml" xmlns:w15="http://schemas.microsoft.com/office/word/2012/wordml" xmlns:w16cex="http://schemas.microsoft.com/office/word/2018/wordml/cex" xmlns:w16cid="http://schemas.microsoft.com/office/word/2016/wordml/cid" xmlns:w16="http://schemas.microsoft.com/office/word/2018/wordml" xmlns:w16du="http://schemas.microsoft.com/office/word/2023/wordml/word16du" xmlns:w16sdtdh="http://schemas.microsoft.com/office/word/2020/wordml/sdtdatahash" xmlns:w16sdtfl="http://schemas.microsoft.com/office/word/2024/wordml/sdtformatlock" xmlns:w16se="http://schemas.microsoft.com/office/word/2015/wordml/symex" mc:Ignorable="w14 w15 w16se w16cid w16 w16cex w16sdtdh w16sdtfl w16du">
+<w:styles xmlns:mc="http://schemas.openxmlformats.org/markup-compatibility/2006" xmlns:r="http://schemas.openxmlformats.org/officeDocument/2006/relationships" xmlns:w="http://schemas.openxmlformats.org/wordprocessingml/2006/main" xmlns:w14="http://schemas.microsoft.com/office/word/2010/wordml" xmlns:w15="http://schemas.microsoft.com/office/word/2012/wordml" xmlns:w16se="http://schemas.microsoft.com/office/word/2015/wordml/symex" mc:Ignorable="w14 w15 w16se">
   <w:docDefaults>
     <w:rPrDefault>
       <w:rPr>
@@ -3533,7 +5862,7 @@
       </w:pPr>
     </w:pPrDefault>
   </w:docDefaults>
-  <w:latentStyles w:defLockedState="0" w:defUIPriority="99" w:defSemiHidden="0" w:defUnhideWhenUsed="0" w:defQFormat="0" w:count="376">
+  <w:latentStyles w:defLockedState="0" w:defUIPriority="99" w:defSemiHidden="0" w:defUnhideWhenUsed="0" w:defQFormat="0" w:count="371">
     <w:lsdException w:name="Normal" w:uiPriority="0" w:qFormat="1"/>
     <w:lsdException w:name="heading 1" w:uiPriority="9" w:qFormat="1"/>
     <w:lsdException w:name="heading 2" w:semiHidden="1" w:uiPriority="9" w:unhideWhenUsed="1" w:qFormat="1"/>
@@ -3905,11 +6234,6 @@
     <w:lsdException w:name="List Table 5 Dark Accent 6" w:uiPriority="50"/>
     <w:lsdException w:name="List Table 6 Colorful Accent 6" w:uiPriority="51"/>
     <w:lsdException w:name="List Table 7 Colorful Accent 6" w:uiPriority="52"/>
-    <w:lsdException w:name="Mention" w:semiHidden="1" w:unhideWhenUsed="1"/>
-    <w:lsdException w:name="Smart Hyperlink" w:semiHidden="1" w:unhideWhenUsed="1"/>
-    <w:lsdException w:name="Hashtag" w:semiHidden="1" w:unhideWhenUsed="1"/>
-    <w:lsdException w:name="Unresolved Mention" w:semiHidden="1" w:unhideWhenUsed="1"/>
-    <w:lsdException w:name="Smart Link" w:semiHidden="1" w:unhideWhenUsed="1"/>
   </w:latentStyles>
   <w:style w:type="paragraph" w:default="1" w:styleId="a">
     <w:name w:val="Normal"/>
@@ -4117,6 +6441,7 @@
   <w:style w:type="character" w:default="1" w:styleId="a0">
     <w:name w:val="Default Paragraph Font"/>
     <w:uiPriority w:val="1"/>
+    <w:semiHidden/>
     <w:unhideWhenUsed/>
   </w:style>
   <w:style w:type="table" w:default="1" w:styleId="a1">

</xml_diff>

<commit_message>
Mockup Screen For Search
</commit_message>
<xml_diff>
--- a/project description.docx
+++ b/project description.docx
@@ -6,14 +6,12 @@
       <w:pPr>
         <w:jc w:val="center"/>
       </w:pPr>
-      <w:proofErr w:type="spellStart"/>
       <w:r>
         <w:rPr>
           <w:lang w:val="en-US"/>
         </w:rPr>
         <w:t>ProjectDescription</w:t>
       </w:r>
-      <w:proofErr w:type="spellEnd"/>
     </w:p>
     <w:p/>
     <w:p/>
@@ -246,14 +244,12 @@
       <w:r>
         <w:t xml:space="preserve">Ο </w:t>
       </w:r>
-      <w:proofErr w:type="spellStart"/>
       <w:r>
         <w:rPr>
           <w:lang w:val="en-US"/>
         </w:rPr>
         <w:t>GymClient</w:t>
       </w:r>
-      <w:proofErr w:type="spellEnd"/>
       <w:r>
         <w:t>συμπληρώνει το όνομά του.</w:t>
       </w:r>
@@ -270,14 +266,12 @@
           <w:bCs/>
         </w:rPr>
       </w:pPr>
-      <w:proofErr w:type="spellStart"/>
       <w:r>
         <w:rPr>
           <w:lang w:val="en-US"/>
         </w:rPr>
         <w:t>OGymClient</w:t>
       </w:r>
-      <w:proofErr w:type="spellEnd"/>
       <w:r>
         <w:t>συμπληρώνει το επίθετό του.</w:t>
       </w:r>
@@ -1248,9 +1242,6 @@
     <w:p>
       <w:pPr>
         <w:ind w:left="720"/>
-        <w:rPr>
-          <w:lang w:val="en-GB"/>
-        </w:rPr>
       </w:pPr>
     </w:p>
     <w:p>
@@ -1753,7 +1744,6 @@
         </w:rPr>
         <w:t xml:space="preserve">Το σύστημα εμφανίζει την σελίδα όπου δίνεται το ύψος του </w:t>
       </w:r>
-      <w:proofErr w:type="spellStart"/>
       <w:r>
         <w:rPr>
           <w:bCs/>
@@ -1761,7 +1751,6 @@
         </w:rPr>
         <w:t>GymClient</w:t>
       </w:r>
-      <w:proofErr w:type="spellEnd"/>
       <w:r>
         <w:rPr>
           <w:bCs/>
@@ -2549,14 +2538,12 @@
       <w:r>
         <w:t xml:space="preserve">Ο </w:t>
       </w:r>
-      <w:proofErr w:type="spellStart"/>
       <w:r>
         <w:rPr>
           <w:lang w:val="en-US"/>
         </w:rPr>
         <w:t>GymClient</w:t>
       </w:r>
-      <w:proofErr w:type="spellEnd"/>
       <w:r>
         <w:t xml:space="preserve"> εισέρχεται στην εφαρμογή και επιλέγει «</w:t>
       </w:r>
@@ -2602,14 +2589,12 @@
       <w:r>
         <w:t xml:space="preserve">Ο </w:t>
       </w:r>
-      <w:proofErr w:type="spellStart"/>
       <w:r>
         <w:rPr>
           <w:lang w:val="en-US"/>
         </w:rPr>
         <w:t>GymClient</w:t>
       </w:r>
-      <w:proofErr w:type="spellEnd"/>
       <w:r>
         <w:t xml:space="preserve"> επιλέγει το γυμναστήριο από τη λίστα.</w:t>
       </w:r>
@@ -2625,14 +2610,12 @@
       <w:r>
         <w:t xml:space="preserve">Ο </w:t>
       </w:r>
-      <w:proofErr w:type="spellStart"/>
       <w:r>
         <w:rPr>
           <w:lang w:val="en-US"/>
         </w:rPr>
         <w:t>GymClient</w:t>
       </w:r>
-      <w:proofErr w:type="spellEnd"/>
       <w:r>
         <w:t xml:space="preserve"> επιλέγει «Επιβεβαίωση </w:t>
       </w:r>
@@ -2781,14 +2764,12 @@
       <w:r>
         <w:t xml:space="preserve">Ο </w:t>
       </w:r>
-      <w:proofErr w:type="spellStart"/>
       <w:r>
         <w:rPr>
           <w:lang w:val="en-US"/>
         </w:rPr>
         <w:t>GymClient</w:t>
       </w:r>
-      <w:proofErr w:type="spellEnd"/>
       <w:r>
         <w:t xml:space="preserve"> κάνει </w:t>
       </w:r>
@@ -4378,7 +4359,22 @@
           <w:b/>
           <w:lang w:val="en-US"/>
         </w:rPr>
-        <w:t>earch bar</w:t>
+        <w:t>earch</w:t>
+      </w:r>
+      <w:r>
+        <w:rPr>
+          <w:rFonts w:cs="Times New Roman"/>
+          <w:b/>
+        </w:rPr>
+        <w:t xml:space="preserve"> </w:t>
+      </w:r>
+      <w:r>
+        <w:rPr>
+          <w:rFonts w:cs="Times New Roman"/>
+          <w:b/>
+          <w:lang w:val="en-US"/>
+        </w:rPr>
+        <w:t>bar</w:t>
       </w:r>
     </w:p>
     <w:p>
@@ -4489,7 +4485,6 @@
         </w:rPr>
         <w:t xml:space="preserve">Ο gym client καταχωρεί το όνομα ενός συγκεκριμένου γυμναστηρίουστο </w:t>
       </w:r>
-      <w:proofErr w:type="spellStart"/>
       <w:r>
         <w:rPr>
           <w:rFonts w:eastAsia="Times New Roman" w:cs="Times New Roman"/>
@@ -4498,7 +4493,6 @@
         </w:rPr>
         <w:t>searchbar</w:t>
       </w:r>
-      <w:proofErr w:type="spellEnd"/>
       <w:r>
         <w:rPr>
           <w:rFonts w:eastAsia="Times New Roman" w:cs="Times New Roman"/>
@@ -4910,7 +4904,6 @@
         </w:rPr>
         <w:t xml:space="preserve"> Αν ο </w:t>
       </w:r>
-      <w:proofErr w:type="spellStart"/>
       <w:r>
         <w:rPr>
           <w:rFonts w:asciiTheme="minorHAnsi" w:eastAsia="Times New Roman" w:hAnsiTheme="minorHAnsi"/>
@@ -4918,7 +4911,6 @@
         </w:rPr>
         <w:t>gymclient</w:t>
       </w:r>
-      <w:proofErr w:type="spellEnd"/>
       <w:r>
         <w:rPr>
           <w:rFonts w:asciiTheme="minorHAnsi" w:eastAsia="Times New Roman" w:hAnsiTheme="minorHAnsi"/>
@@ -5557,14 +5549,12 @@
       <w:r>
         <w:t xml:space="preserve"> επιλέγει από την αρχική οθόνη την επιλογή </w:t>
       </w:r>
-      <w:proofErr w:type="spellStart"/>
       <w:r>
         <w:rPr>
           <w:lang w:val="en-US"/>
         </w:rPr>
         <w:t>LogIn</w:t>
       </w:r>
-      <w:proofErr w:type="spellEnd"/>
       <w:r>
         <w:t xml:space="preserve"> ως </w:t>
       </w:r>
@@ -6548,7 +6538,6 @@
           <w:bCs/>
         </w:rPr>
       </w:pPr>
-      <w:proofErr w:type="gramStart"/>
       <w:r>
         <w:rPr>
           <w:b/>
@@ -6580,7 +6569,6 @@
         </w:rPr>
         <w:t>Board</w:t>
       </w:r>
-      <w:proofErr w:type="gramEnd"/>
       <w:r>
         <w:rPr>
           <w:b/>
@@ -6888,9 +6876,6 @@
     <w:p>
       <w:pPr>
         <w:jc w:val="center"/>
-        <w:rPr>
-          <w:lang w:val="en-US"/>
-        </w:rPr>
       </w:pPr>
     </w:p>
     <w:p>
@@ -6924,43 +6909,7 @@
           <w:bCs/>
           <w:lang w:val="en-GB"/>
         </w:rPr>
-        <w:t>Βα</w:t>
-      </w:r>
-      <w:proofErr w:type="spellStart"/>
-      <w:r>
-        <w:rPr>
-          <w:b/>
-          <w:bCs/>
-          <w:lang w:val="en-GB"/>
-        </w:rPr>
-        <w:t>σική</w:t>
-      </w:r>
-      <w:proofErr w:type="spellEnd"/>
-      <w:r>
-        <w:rPr>
-          <w:b/>
-          <w:bCs/>
-          <w:lang w:val="en-GB"/>
-        </w:rPr>
-        <w:t xml:space="preserve"> </w:t>
-      </w:r>
-      <w:proofErr w:type="spellStart"/>
-      <w:r>
-        <w:rPr>
-          <w:b/>
-          <w:bCs/>
-          <w:lang w:val="en-GB"/>
-        </w:rPr>
-        <w:t>Ροή</w:t>
-      </w:r>
-      <w:proofErr w:type="spellEnd"/>
-      <w:r>
-        <w:rPr>
-          <w:b/>
-          <w:bCs/>
-          <w:lang w:val="en-GB"/>
-        </w:rPr>
-        <w:t xml:space="preserve"> </w:t>
+        <w:t xml:space="preserve">Βασική Ροή </w:t>
       </w:r>
     </w:p>
     <w:p>
@@ -7143,13 +7092,7 @@
         <w:t>owner</w:t>
       </w:r>
       <w:r>
-        <w:t xml:space="preserve"> επίσης έχει την δυνατότητα αλληλεπίδρασης</w:t>
-      </w:r>
-      <w:r>
-        <w:t xml:space="preserve"> </w:t>
-      </w:r>
-      <w:r>
-        <w:t xml:space="preserve">(απάντηση &amp; </w:t>
+        <w:t xml:space="preserve"> επίσης έχει την δυνατότητα αλληλεπίδρασης (απάντηση &amp; </w:t>
       </w:r>
       <w:r>
         <w:rPr>
@@ -7223,8 +7166,6 @@
       </w:r>
       <w:r>
         <w:tab/>
-      </w:r>
-      <w:r>
         <w:t xml:space="preserve">Σε περίπτωση που ο </w:t>
       </w:r>
       <w:r>
@@ -7243,15 +7184,7 @@
         <w:t>client</w:t>
       </w:r>
       <w:r>
-        <w:t xml:space="preserve"> δεν έχει επισκεφθεί το γυμναστήριο στο οποίο θέλει να κάνει μια κριτική/</w:t>
-      </w:r>
-      <w:proofErr w:type="gramStart"/>
-      <w:r>
-        <w:t>βαθμολογία ,το</w:t>
-      </w:r>
-      <w:proofErr w:type="gramEnd"/>
-      <w:r>
-        <w:t xml:space="preserve"> σύστημα σύμφωνα με το ιστορικό κρατήσεων και πληρωμών δεν του επιτρέπει τις ενέργειες αυτές εμφανίζοντας σχετικό μήνυμα.</w:t>
+        <w:t xml:space="preserve"> δεν έχει επισκεφθεί το γυμναστήριο στο οποίο θέλει να κάνει μια κριτική/βαθμολογία ,το σύστημα σύμφωνα με το ιστορικό κρατήσεων και πληρωμών δεν του επιτρέπει τις ενέργειες αυτές εμφανίζοντας σχετικό μήνυμα.</w:t>
       </w:r>
     </w:p>
     <w:p>
@@ -7284,20 +7217,11 @@
         <w:t xml:space="preserve"> και σε περίπτωσης ακατάλληλης γλώσσας δεν τους επιτρέπει την δημοσίευσή τους, στο προφίλ του γυμναστηρίου.</w:t>
       </w:r>
     </w:p>
-    <w:p>
-      <w:pPr>
-        <w:rPr>
-          <w:lang w:val="en-US"/>
-        </w:rPr>
-      </w:pPr>
-    </w:p>
+    <w:p/>
     <w:p>
       <w:pPr>
         <w:ind w:left="1080"/>
         <w:jc w:val="center"/>
-        <w:rPr>
-          <w:lang w:val="en-GB"/>
-        </w:rPr>
       </w:pPr>
     </w:p>
     <w:p>
@@ -7660,20 +7584,241 @@
     </w:p>
     <w:p>
       <w:pPr>
-        <w:ind w:left="1080"/>
-      </w:pPr>
-    </w:p>
-    <w:p/>
-    <w:p/>
-    <w:p/>
-    <w:p/>
-    <w:p/>
-    <w:p/>
-    <w:p/>
-    <w:p>
-      <w:pPr>
-        <w:rPr>
-          <w:b/>
+        <w:spacing w:line="259" w:lineRule="auto"/>
+        <w:ind w:left="360"/>
+        <w:rPr>
+          <w:lang w:val="en-US"/>
+        </w:rPr>
+      </w:pPr>
+    </w:p>
+    <w:p>
+      <w:pPr>
+        <w:jc w:val="center"/>
+        <w:rPr>
+          <w:b/>
+          <w:bCs/>
+          <w:lang w:val="en-US"/>
+        </w:rPr>
+      </w:pPr>
+      <w:r>
+        <w:rPr>
+          <w:b/>
+          <w:bCs/>
+          <w:lang w:val="en-US"/>
+        </w:rPr>
+        <w:t>Mockup Screens</w:t>
+      </w:r>
+    </w:p>
+    <w:p>
+      <w:pPr>
+        <w:rPr>
+          <w:b/>
+          <w:bCs/>
+          <w:lang w:val="en-US"/>
+        </w:rPr>
+      </w:pPr>
+      <w:r>
+        <w:rPr>
+          <w:lang w:val="en-US"/>
+        </w:rPr>
+        <w:t xml:space="preserve">                </w:t>
+      </w:r>
+      <w:r>
+        <w:rPr>
+          <w:b/>
+          <w:bCs/>
+          <w:lang w:val="en-US"/>
+        </w:rPr>
+        <w:t xml:space="preserve">  Search Page</w:t>
+      </w:r>
+      <w:r>
+        <w:rPr>
+          <w:b/>
+          <w:bCs/>
+          <w:lang w:val="en-US"/>
+        </w:rPr>
+        <w:t xml:space="preserve">                                                                      </w:t>
+      </w:r>
+      <w:r>
+        <w:rPr>
+          <w:b/>
+          <w:bCs/>
+          <w:lang w:val="en-US"/>
+        </w:rPr>
+        <w:t>Search Bar</w:t>
+      </w:r>
+    </w:p>
+    <w:p>
+      <w:pPr>
+        <w:rPr>
+          <w:lang w:val="en-US"/>
+        </w:rPr>
+      </w:pPr>
+      <w:r>
+        <w:rPr>
+          <w:lang w:val="en-US"/>
+        </w:rPr>
+        <w:drawing>
+          <wp:inline distT="0" distB="0" distL="0" distR="0" wp14:anchorId="0FBC1C3C" wp14:editId="340E7B4F">
+            <wp:extent cx="1973146" cy="4239491"/>
+            <wp:effectExtent l="0" t="0" r="0" b="0"/>
+            <wp:docPr id="851006403" name="Picture 1"/>
+            <wp:cNvGraphicFramePr>
+              <a:graphicFrameLocks xmlns:a="http://schemas.openxmlformats.org/drawingml/2006/main" noChangeAspect="1"/>
+            </wp:cNvGraphicFramePr>
+            <a:graphic xmlns:a="http://schemas.openxmlformats.org/drawingml/2006/main">
+              <a:graphicData uri="http://schemas.openxmlformats.org/drawingml/2006/picture">
+                <pic:pic xmlns:pic="http://schemas.openxmlformats.org/drawingml/2006/picture">
+                  <pic:nvPicPr>
+                    <pic:cNvPr id="851006403" name=""/>
+                    <pic:cNvPicPr/>
+                  </pic:nvPicPr>
+                  <pic:blipFill>
+                    <a:blip r:embed="rId5"/>
+                    <a:stretch>
+                      <a:fillRect/>
+                    </a:stretch>
+                  </pic:blipFill>
+                  <pic:spPr>
+                    <a:xfrm>
+                      <a:off x="0" y="0"/>
+                      <a:ext cx="1976808" cy="4247360"/>
+                    </a:xfrm>
+                    <a:prstGeom prst="rect">
+                      <a:avLst/>
+                    </a:prstGeom>
+                  </pic:spPr>
+                </pic:pic>
+              </a:graphicData>
+            </a:graphic>
+          </wp:inline>
+        </w:drawing>
+      </w:r>
+      <w:r>
+        <w:rPr>
+          <w:lang w:val="en-US"/>
+        </w:rPr>
+        <w:t xml:space="preserve">                                </w:t>
+      </w:r>
+      <w:r>
+        <w:rPr>
+          <w:lang w:val="en-US"/>
+        </w:rPr>
+        <w:drawing>
+          <wp:inline distT="0" distB="0" distL="0" distR="0" wp14:anchorId="37F5CAA7" wp14:editId="49769617">
+            <wp:extent cx="1996780" cy="4234657"/>
+            <wp:effectExtent l="0" t="0" r="0" b="0"/>
+            <wp:docPr id="1984466599" name="Picture 1"/>
+            <wp:cNvGraphicFramePr>
+              <a:graphicFrameLocks xmlns:a="http://schemas.openxmlformats.org/drawingml/2006/main" noChangeAspect="1"/>
+            </wp:cNvGraphicFramePr>
+            <a:graphic xmlns:a="http://schemas.openxmlformats.org/drawingml/2006/main">
+              <a:graphicData uri="http://schemas.openxmlformats.org/drawingml/2006/picture">
+                <pic:pic xmlns:pic="http://schemas.openxmlformats.org/drawingml/2006/picture">
+                  <pic:nvPicPr>
+                    <pic:cNvPr id="1984466599" name=""/>
+                    <pic:cNvPicPr/>
+                  </pic:nvPicPr>
+                  <pic:blipFill>
+                    <a:blip r:embed="rId6"/>
+                    <a:stretch>
+                      <a:fillRect/>
+                    </a:stretch>
+                  </pic:blipFill>
+                  <pic:spPr>
+                    <a:xfrm>
+                      <a:off x="0" y="0"/>
+                      <a:ext cx="2009307" cy="4261224"/>
+                    </a:xfrm>
+                    <a:prstGeom prst="rect">
+                      <a:avLst/>
+                    </a:prstGeom>
+                  </pic:spPr>
+                </pic:pic>
+              </a:graphicData>
+            </a:graphic>
+          </wp:inline>
+        </w:drawing>
+      </w:r>
+    </w:p>
+    <w:p>
+      <w:pPr>
+        <w:rPr>
+          <w:b/>
+          <w:bCs/>
+          <w:lang w:val="en-US"/>
+        </w:rPr>
+      </w:pPr>
+      <w:r>
+        <w:rPr>
+          <w:b/>
+          <w:bCs/>
+          <w:lang w:val="en-US"/>
+        </w:rPr>
+        <w:lastRenderedPageBreak/>
+        <w:t xml:space="preserve">            </w:t>
+      </w:r>
+      <w:r>
+        <w:rPr>
+          <w:b/>
+          <w:bCs/>
+          <w:lang w:val="en-US"/>
+        </w:rPr>
+        <w:t>Search By Filter</w:t>
+      </w:r>
+    </w:p>
+    <w:p>
+      <w:pPr>
+        <w:rPr>
+          <w:lang w:val="en-US"/>
+        </w:rPr>
+      </w:pPr>
+      <w:r>
+        <w:rPr>
+          <w:lang w:val="en-US"/>
+        </w:rPr>
+        <w:drawing>
+          <wp:inline distT="0" distB="0" distL="0" distR="0" wp14:anchorId="06BACE02" wp14:editId="3BABBB7E">
+            <wp:extent cx="2119254" cy="4668982"/>
+            <wp:effectExtent l="0" t="0" r="0" b="0"/>
+            <wp:docPr id="1531749661" name="Picture 1"/>
+            <wp:cNvGraphicFramePr>
+              <a:graphicFrameLocks xmlns:a="http://schemas.openxmlformats.org/drawingml/2006/main" noChangeAspect="1"/>
+            </wp:cNvGraphicFramePr>
+            <a:graphic xmlns:a="http://schemas.openxmlformats.org/drawingml/2006/main">
+              <a:graphicData uri="http://schemas.openxmlformats.org/drawingml/2006/picture">
+                <pic:pic xmlns:pic="http://schemas.openxmlformats.org/drawingml/2006/picture">
+                  <pic:nvPicPr>
+                    <pic:cNvPr id="1531749661" name=""/>
+                    <pic:cNvPicPr/>
+                  </pic:nvPicPr>
+                  <pic:blipFill>
+                    <a:blip r:embed="rId7"/>
+                    <a:stretch>
+                      <a:fillRect/>
+                    </a:stretch>
+                  </pic:blipFill>
+                  <pic:spPr>
+                    <a:xfrm>
+                      <a:off x="0" y="0"/>
+                      <a:ext cx="2122139" cy="4675339"/>
+                    </a:xfrm>
+                    <a:prstGeom prst="rect">
+                      <a:avLst/>
+                    </a:prstGeom>
+                  </pic:spPr>
+                </pic:pic>
+              </a:graphicData>
+            </a:graphic>
+          </wp:inline>
+        </w:drawing>
+      </w:r>
+    </w:p>
+    <w:p>
+      <w:pPr>
+        <w:rPr>
+          <w:b/>
+          <w:lang w:val="en-US"/>
         </w:rPr>
       </w:pPr>
     </w:p>

</xml_diff>